<commit_message>
finish paper Chinese Abstract
</commit_message>
<xml_diff>
--- a/paper/基于VTK的三维可视化平台开发.docx
+++ b/paper/基于VTK的三维可视化平台开发.docx
@@ -5,7 +5,7 @@
     <w:p>
       <w:pPr>
         <w:rPr>
-          <w:rFonts w:ascii="Times New Roman" w:eastAsia="宋体" w:hAnsi="Times New Roman" w:cs="Times New Roman"/>
+          <w:rFonts w:ascii="Times New Roman" w:eastAsia="宋体" w:hAnsi="Times New Roman" w:cs="Times New Roman" w:hint="eastAsia"/>
           <w:szCs w:val="20"/>
         </w:rPr>
       </w:pPr>
@@ -75,10 +75,10 @@
             <v:path o:extrusionok="f" gradientshapeok="t" o:connecttype="rect"/>
             <o:lock v:ext="edit" aspectratio="t"/>
           </v:shapetype>
-          <v:shape id="对象 1" o:spid="_x0000_i1025" type="#_x0000_t75" style="width:308.4pt;height:109.2pt;mso-wrap-style:square;mso-position-horizontal-relative:page;mso-position-vertical-relative:page" o:ole="">
+          <v:shape id="对象 1" o:spid="_x0000_i1025" type="#_x0000_t75" style="width:308.5pt;height:109pt;mso-wrap-style:square;mso-position-horizontal-relative:page;mso-position-vertical-relative:page" o:ole="">
             <v:imagedata r:id="rId4" o:title="" croptop="3017f" cropbottom="7861f" cropright="2998f"/>
           </v:shape>
-          <o:OLEObject Type="Embed" ProgID="Word.Picture.8" ShapeID="对象 1" DrawAspect="Content" ObjectID="_1617979209" r:id="rId5"/>
+          <o:OLEObject Type="Embed" ProgID="Word.Picture.8" ShapeID="对象 1" DrawAspect="Content" ObjectID="_1618161243" r:id="rId5"/>
         </w:object>
       </w:r>
       <w:bookmarkEnd w:id="0"/>
@@ -455,7 +455,7 @@
         <w:spacing w:line="920" w:lineRule="exact"/>
         <w:ind w:firstLineChars="225" w:firstLine="720"/>
         <w:rPr>
-          <w:rFonts w:ascii="Times New Roman" w:hAnsi="Times New Roman" w:cs="Times New Roman" w:hint="eastAsia"/>
+          <w:rFonts w:ascii="Times New Roman" w:hAnsi="Times New Roman" w:cs="Times New Roman"/>
           <w:sz w:val="32"/>
           <w:szCs w:val="20"/>
         </w:rPr>
@@ -834,53 +834,382 @@
           <w:sz w:val="24"/>
           <w:szCs w:val="24"/>
         </w:rPr>
-        <w:t>直接</w:t>
-      </w:r>
-      <w:r>
-        <w:rPr>
-          <w:rFonts w:ascii="宋体" w:eastAsia="宋体" w:hAnsi="宋体" w:cs="Times New Roman" w:hint="eastAsia"/>
-          <w:sz w:val="24"/>
-          <w:szCs w:val="24"/>
-        </w:rPr>
-        <w:t>体绘制</w:t>
-      </w:r>
-      <w:r>
-        <w:rPr>
-          <w:rFonts w:ascii="宋体" w:eastAsia="宋体" w:hAnsi="宋体" w:cs="Times New Roman" w:hint="eastAsia"/>
-          <w:sz w:val="24"/>
-          <w:szCs w:val="24"/>
-        </w:rPr>
-        <w:t>能够立体且直观地展示出目标的空间体细节</w:t>
-      </w:r>
-      <w:r>
-        <w:rPr>
-          <w:rFonts w:ascii="宋体" w:eastAsia="宋体" w:hAnsi="宋体" w:cs="Times New Roman" w:hint="eastAsia"/>
-          <w:sz w:val="24"/>
-          <w:szCs w:val="24"/>
-        </w:rPr>
-        <w:t>，是科学可视化重要的研究与应用领域。作为直接体绘制的核心，传递函数的设计决定着最终的绘制效果。</w:t>
+        <w:t>传递函数</w:t>
+      </w:r>
+      <w:r>
+        <w:rPr>
+          <w:rFonts w:ascii="宋体" w:eastAsia="宋体" w:hAnsi="宋体" w:cs="Times New Roman" w:hint="eastAsia"/>
+          <w:sz w:val="24"/>
+          <w:szCs w:val="24"/>
+        </w:rPr>
+        <w:t>是直接体绘制的核心</w:t>
+      </w:r>
+      <w:r>
+        <w:rPr>
+          <w:rFonts w:ascii="宋体" w:eastAsia="宋体" w:hAnsi="宋体" w:cs="Times New Roman" w:hint="eastAsia"/>
+          <w:sz w:val="24"/>
+          <w:szCs w:val="24"/>
+        </w:rPr>
+        <w:t>，它</w:t>
+      </w:r>
+      <w:r>
+        <w:rPr>
+          <w:rFonts w:ascii="宋体" w:eastAsia="宋体" w:hAnsi="宋体" w:cs="Times New Roman" w:hint="eastAsia"/>
+          <w:sz w:val="24"/>
+          <w:szCs w:val="24"/>
+        </w:rPr>
+        <w:t>决定着最终的绘制效果</w:t>
+      </w:r>
+      <w:r>
+        <w:rPr>
+          <w:rFonts w:ascii="宋体" w:eastAsia="宋体" w:hAnsi="宋体" w:cs="Times New Roman" w:hint="eastAsia"/>
+          <w:sz w:val="24"/>
+          <w:szCs w:val="24"/>
+        </w:rPr>
+        <w:t>。传统的</w:t>
+      </w:r>
+      <w:r>
+        <w:rPr>
+          <w:rFonts w:ascii="宋体" w:eastAsia="宋体" w:hAnsi="宋体" w:cs="Times New Roman" w:hint="eastAsia"/>
+          <w:sz w:val="24"/>
+          <w:szCs w:val="24"/>
+        </w:rPr>
+        <w:t>以用户为中心的交互式传递函数</w:t>
+      </w:r>
+      <w:r>
+        <w:rPr>
+          <w:rFonts w:ascii="宋体" w:eastAsia="宋体" w:hAnsi="宋体" w:cs="Times New Roman" w:hint="eastAsia"/>
+          <w:sz w:val="24"/>
+          <w:szCs w:val="24"/>
+        </w:rPr>
+        <w:t>设计</w:t>
+      </w:r>
+      <w:r>
+        <w:rPr>
+          <w:rFonts w:ascii="宋体" w:eastAsia="宋体" w:hAnsi="宋体" w:cs="Times New Roman" w:hint="eastAsia"/>
+          <w:sz w:val="24"/>
+          <w:szCs w:val="24"/>
+        </w:rPr>
+        <w:t>是一个不断试验的过程，存在一定的盲目性</w:t>
+      </w:r>
+      <w:r>
+        <w:rPr>
+          <w:rFonts w:ascii="宋体" w:eastAsia="宋体" w:hAnsi="宋体" w:cs="Times New Roman" w:hint="eastAsia"/>
+          <w:sz w:val="24"/>
+          <w:szCs w:val="24"/>
+        </w:rPr>
+        <w:t>，且难以设计出能</w:t>
+      </w:r>
+      <w:r>
+        <w:rPr>
+          <w:rFonts w:ascii="宋体" w:eastAsia="宋体" w:hAnsi="宋体" w:cs="Times New Roman" w:hint="eastAsia"/>
+          <w:sz w:val="24"/>
+          <w:szCs w:val="24"/>
+        </w:rPr>
+        <w:t>可视化体数据集中的边界</w:t>
+      </w:r>
+      <w:r>
+        <w:rPr>
+          <w:rFonts w:ascii="宋体" w:eastAsia="宋体" w:hAnsi="宋体" w:cs="Times New Roman" w:hint="eastAsia"/>
+          <w:sz w:val="24"/>
+          <w:szCs w:val="24"/>
+        </w:rPr>
+        <w:t>的传递函数。</w:t>
+      </w:r>
+      <w:r>
+        <w:rPr>
+          <w:rFonts w:ascii="宋体" w:eastAsia="宋体" w:hAnsi="宋体" w:cs="Times New Roman" w:hint="eastAsia"/>
+          <w:sz w:val="24"/>
+          <w:szCs w:val="24"/>
+        </w:rPr>
+        <w:t>本文</w:t>
+      </w:r>
+      <w:r>
+        <w:rPr>
+          <w:rFonts w:ascii="宋体" w:eastAsia="宋体" w:hAnsi="宋体" w:cs="Times New Roman" w:hint="eastAsia"/>
+          <w:sz w:val="24"/>
+          <w:szCs w:val="24"/>
+        </w:rPr>
+        <w:t>通过</w:t>
+      </w:r>
+      <w:r>
+        <w:rPr>
+          <w:rFonts w:ascii="宋体" w:eastAsia="宋体" w:hAnsi="宋体" w:cs="Times New Roman" w:hint="eastAsia"/>
+          <w:sz w:val="24"/>
+          <w:szCs w:val="24"/>
+        </w:rPr>
+        <w:t>用户</w:t>
+      </w:r>
+      <w:proofErr w:type="gramStart"/>
+      <w:r>
+        <w:rPr>
+          <w:rFonts w:ascii="宋体" w:eastAsia="宋体" w:hAnsi="宋体" w:cs="Times New Roman" w:hint="eastAsia"/>
+          <w:sz w:val="24"/>
+          <w:szCs w:val="24"/>
+        </w:rPr>
+        <w:t>交互</w:t>
+      </w:r>
+      <w:r>
+        <w:rPr>
+          <w:rFonts w:ascii="宋体" w:eastAsia="宋体" w:hAnsi="宋体" w:cs="Times New Roman" w:hint="eastAsia"/>
+          <w:sz w:val="24"/>
+          <w:szCs w:val="24"/>
+        </w:rPr>
+        <w:t>与</w:t>
+      </w:r>
+      <w:r>
+        <w:rPr>
+          <w:rFonts w:ascii="宋体" w:eastAsia="宋体" w:hAnsi="宋体" w:cs="Times New Roman" w:hint="eastAsia"/>
+          <w:sz w:val="24"/>
+          <w:szCs w:val="24"/>
+        </w:rPr>
+        <w:t>三维体</w:t>
+      </w:r>
+      <w:proofErr w:type="gramEnd"/>
+      <w:r>
+        <w:rPr>
+          <w:rFonts w:ascii="宋体" w:eastAsia="宋体" w:hAnsi="宋体" w:cs="Times New Roman" w:hint="eastAsia"/>
+          <w:sz w:val="24"/>
+          <w:szCs w:val="24"/>
+        </w:rPr>
+        <w:t>数据分析相结合的方式，来半自动地生成传递函数。</w:t>
+      </w:r>
+      <w:r>
+        <w:rPr>
+          <w:rFonts w:ascii="宋体" w:eastAsia="宋体" w:hAnsi="宋体" w:cs="Times New Roman" w:hint="eastAsia"/>
+          <w:sz w:val="24"/>
+          <w:szCs w:val="24"/>
+        </w:rPr>
+        <w:t>体数据中的灰度值与梯度幅值指导着用户的交互设置；用户设置的阈值作为体数据分析的基准。两种方法相互融合，使得交互复杂度与数据分析计算量都大大降低，所有的交互设置结果与数据分析结果都可以实时地在切片图或体绘制图上</w:t>
+      </w:r>
+      <w:r>
+        <w:rPr>
+          <w:rFonts w:ascii="宋体" w:eastAsia="宋体" w:hAnsi="宋体" w:cs="Times New Roman" w:hint="eastAsia"/>
+          <w:sz w:val="24"/>
+          <w:szCs w:val="24"/>
+        </w:rPr>
+        <w:t>得到</w:t>
+      </w:r>
+      <w:r>
+        <w:rPr>
+          <w:rFonts w:ascii="宋体" w:eastAsia="宋体" w:hAnsi="宋体" w:cs="Times New Roman" w:hint="eastAsia"/>
+          <w:sz w:val="24"/>
+          <w:szCs w:val="24"/>
+        </w:rPr>
+        <w:t>反馈。</w:t>
+      </w:r>
+    </w:p>
+    <w:p>
+      <w:pPr>
+        <w:spacing w:line="360" w:lineRule="auto"/>
+        <w:ind w:firstLineChars="200" w:firstLine="480"/>
+        <w:rPr>
+          <w:rFonts w:ascii="宋体" w:eastAsia="宋体" w:hAnsi="宋体" w:cs="Times New Roman"/>
+          <w:sz w:val="24"/>
+          <w:szCs w:val="24"/>
+        </w:rPr>
+      </w:pPr>
+      <w:r>
+        <w:rPr>
+          <w:rFonts w:ascii="宋体" w:eastAsia="宋体" w:hAnsi="宋体" w:cs="Times New Roman" w:hint="eastAsia"/>
+          <w:sz w:val="24"/>
+          <w:szCs w:val="24"/>
+        </w:rPr>
+        <w:t>在</w:t>
+      </w:r>
+      <w:r>
+        <w:rPr>
+          <w:rFonts w:ascii="宋体" w:eastAsia="宋体" w:hAnsi="宋体" w:cs="Times New Roman" w:hint="eastAsia"/>
+          <w:sz w:val="24"/>
+          <w:szCs w:val="24"/>
+        </w:rPr>
+        <w:t>可视化</w:t>
+      </w:r>
+      <w:r>
+        <w:rPr>
+          <w:rFonts w:ascii="宋体" w:eastAsia="宋体" w:hAnsi="宋体" w:cs="Times New Roman" w:hint="eastAsia"/>
+          <w:sz w:val="24"/>
+          <w:szCs w:val="24"/>
+        </w:rPr>
+        <w:t>边界</w:t>
+      </w:r>
+      <w:r>
+        <w:rPr>
+          <w:rFonts w:ascii="宋体" w:eastAsia="宋体" w:hAnsi="宋体" w:cs="Times New Roman" w:hint="eastAsia"/>
+          <w:sz w:val="24"/>
+          <w:szCs w:val="24"/>
+        </w:rPr>
+        <w:t>的</w:t>
+      </w:r>
+      <w:r>
+        <w:rPr>
+          <w:rFonts w:ascii="宋体" w:eastAsia="宋体" w:hAnsi="宋体" w:cs="Times New Roman" w:hint="eastAsia"/>
+          <w:sz w:val="24"/>
+          <w:szCs w:val="24"/>
+        </w:rPr>
+        <w:t>传递函数生成过程中，本文使用非结构化数据存储阈值过滤后的体数据，采用K</w:t>
+      </w:r>
+      <w:r>
+        <w:rPr>
+          <w:rFonts w:ascii="宋体" w:eastAsia="宋体" w:hAnsi="宋体" w:cs="Times New Roman"/>
+          <w:sz w:val="24"/>
+          <w:szCs w:val="24"/>
+        </w:rPr>
+        <w:t>-Means</w:t>
+      </w:r>
+      <w:r>
+        <w:rPr>
+          <w:rFonts w:ascii="宋体" w:eastAsia="宋体" w:hAnsi="宋体" w:cs="Times New Roman" w:hint="eastAsia"/>
+          <w:sz w:val="24"/>
+          <w:szCs w:val="24"/>
+        </w:rPr>
+        <w:t>算法，结合边界</w:t>
+      </w:r>
+      <w:r>
+        <w:rPr>
+          <w:rFonts w:ascii="宋体" w:eastAsia="宋体" w:hAnsi="宋体" w:cs="Times New Roman" w:hint="eastAsia"/>
+          <w:sz w:val="24"/>
+          <w:szCs w:val="24"/>
+        </w:rPr>
+        <w:t>的</w:t>
+      </w:r>
+      <w:r>
+        <w:rPr>
+          <w:rFonts w:ascii="宋体" w:eastAsia="宋体" w:hAnsi="宋体" w:cs="Times New Roman" w:hint="eastAsia"/>
+          <w:sz w:val="24"/>
+          <w:szCs w:val="24"/>
+        </w:rPr>
+        <w:t>梯度幅值的属性，生成基于灰度值与梯度幅值的二维不透明传递函数，</w:t>
+      </w:r>
+      <w:r>
+        <w:rPr>
+          <w:rFonts w:ascii="宋体" w:eastAsia="宋体" w:hAnsi="宋体" w:cs="Times New Roman" w:hint="eastAsia"/>
+          <w:sz w:val="24"/>
+          <w:szCs w:val="24"/>
+        </w:rPr>
+        <w:t>用于绘制</w:t>
+      </w:r>
+      <w:r>
+        <w:rPr>
+          <w:rFonts w:ascii="宋体" w:eastAsia="宋体" w:hAnsi="宋体" w:cs="Times New Roman" w:hint="eastAsia"/>
+          <w:sz w:val="24"/>
+          <w:szCs w:val="24"/>
+        </w:rPr>
+        <w:t>用户感兴趣区域的边界。</w:t>
+      </w:r>
+    </w:p>
+    <w:p>
+      <w:pPr>
+        <w:spacing w:line="360" w:lineRule="auto"/>
+        <w:ind w:firstLineChars="200" w:firstLine="480"/>
+        <w:rPr>
+          <w:rFonts w:ascii="宋体" w:eastAsia="宋体" w:hAnsi="宋体" w:cs="Times New Roman" w:hint="eastAsia"/>
+          <w:sz w:val="24"/>
+          <w:szCs w:val="24"/>
+        </w:rPr>
+      </w:pPr>
+      <w:r>
+        <w:rPr>
+          <w:rFonts w:ascii="宋体" w:eastAsia="宋体" w:hAnsi="宋体" w:cs="Times New Roman" w:hint="eastAsia"/>
+          <w:sz w:val="24"/>
+          <w:szCs w:val="24"/>
+        </w:rPr>
+        <w:t>此外，通过可视化传递函数，用户可以对传递函数进行微调，调节结果实时反馈在</w:t>
       </w:r>
       <w:bookmarkStart w:id="12" w:name="_GoBack"/>
       <w:bookmarkEnd w:id="12"/>
-    </w:p>
-    <w:p>
-      <w:pPr>
-        <w:ind w:firstLineChars="200" w:firstLine="480"/>
+      <w:r>
+        <w:rPr>
+          <w:rFonts w:ascii="宋体" w:eastAsia="宋体" w:hAnsi="宋体" w:cs="Times New Roman" w:hint="eastAsia"/>
+          <w:sz w:val="24"/>
+          <w:szCs w:val="24"/>
+        </w:rPr>
+        <w:t>体绘制图上。也支持多个感兴趣区域、多个</w:t>
+      </w:r>
+      <w:r>
+        <w:rPr>
+          <w:rFonts w:ascii="宋体" w:eastAsia="宋体" w:hAnsi="宋体" w:cs="Times New Roman" w:hint="eastAsia"/>
+          <w:sz w:val="24"/>
+          <w:szCs w:val="24"/>
+        </w:rPr>
+        <w:t>感兴趣区域</w:t>
+      </w:r>
+      <w:r>
+        <w:rPr>
+          <w:rFonts w:ascii="宋体" w:eastAsia="宋体" w:hAnsi="宋体" w:cs="Times New Roman" w:hint="eastAsia"/>
+          <w:sz w:val="24"/>
+          <w:szCs w:val="24"/>
+        </w:rPr>
+        <w:t>边界以及多个体数据集的叠加绘制。上述所有</w:t>
+      </w:r>
+      <w:proofErr w:type="gramStart"/>
+      <w:r>
+        <w:rPr>
+          <w:rFonts w:ascii="宋体" w:eastAsia="宋体" w:hAnsi="宋体" w:cs="Times New Roman" w:hint="eastAsia"/>
+          <w:sz w:val="24"/>
+          <w:szCs w:val="24"/>
+        </w:rPr>
+        <w:t>交互与</w:t>
+      </w:r>
+      <w:proofErr w:type="gramEnd"/>
+      <w:r>
+        <w:rPr>
+          <w:rFonts w:ascii="宋体" w:eastAsia="宋体" w:hAnsi="宋体" w:cs="Times New Roman" w:hint="eastAsia"/>
+          <w:sz w:val="24"/>
+          <w:szCs w:val="24"/>
+        </w:rPr>
+        <w:t>可视化</w:t>
+      </w:r>
+      <w:r>
+        <w:rPr>
+          <w:rFonts w:ascii="宋体" w:eastAsia="宋体" w:hAnsi="宋体" w:cs="Times New Roman" w:hint="eastAsia"/>
+          <w:sz w:val="24"/>
+          <w:szCs w:val="24"/>
+        </w:rPr>
+        <w:t>基于Q</w:t>
+      </w:r>
+      <w:r>
+        <w:rPr>
+          <w:rFonts w:ascii="宋体" w:eastAsia="宋体" w:hAnsi="宋体" w:cs="Times New Roman" w:hint="eastAsia"/>
+          <w:sz w:val="24"/>
+          <w:szCs w:val="24"/>
+        </w:rPr>
+        <w:t>t与</w:t>
+      </w:r>
+      <w:r>
+        <w:rPr>
+          <w:rFonts w:ascii="宋体" w:eastAsia="宋体" w:hAnsi="宋体" w:cs="Times New Roman" w:hint="eastAsia"/>
+          <w:sz w:val="24"/>
+          <w:szCs w:val="24"/>
+        </w:rPr>
+        <w:t>VTK</w:t>
+      </w:r>
+      <w:r>
+        <w:rPr>
+          <w:rFonts w:ascii="宋体" w:eastAsia="宋体" w:hAnsi="宋体" w:cs="Times New Roman" w:hint="eastAsia"/>
+          <w:sz w:val="24"/>
+          <w:szCs w:val="24"/>
+        </w:rPr>
+        <w:t>实现。</w:t>
+      </w:r>
+    </w:p>
+    <w:p>
+      <w:pPr>
+        <w:rPr>
+          <w:rFonts w:ascii="宋体" w:eastAsia="宋体" w:hAnsi="宋体" w:cs="Times New Roman" w:hint="eastAsia"/>
+          <w:sz w:val="24"/>
+          <w:szCs w:val="24"/>
+        </w:rPr>
+      </w:pPr>
+    </w:p>
+    <w:p>
+      <w:pPr>
         <w:rPr>
           <w:rFonts w:ascii="宋体" w:eastAsia="宋体" w:hAnsi="宋体" w:cs="Times New Roman"/>
           <w:sz w:val="24"/>
           <w:szCs w:val="24"/>
         </w:rPr>
       </w:pPr>
-    </w:p>
-    <w:p>
-      <w:pPr>
-        <w:rPr>
-          <w:rFonts w:ascii="宋体" w:eastAsia="宋体" w:hAnsi="宋体" w:cs="Times New Roman"/>
-          <w:sz w:val="24"/>
-          <w:szCs w:val="24"/>
-        </w:rPr>
-      </w:pPr>
       <w:r>
         <w:rPr>
           <w:rFonts w:ascii="宋体" w:eastAsia="宋体" w:hAnsi="宋体" w:cs="Times New Roman" w:hint="eastAsia"/>
@@ -888,6 +1217,14 @@
           <w:szCs w:val="24"/>
         </w:rPr>
         <w:t>关键词：</w:t>
+      </w:r>
+      <w:r>
+        <w:rPr>
+          <w:rFonts w:ascii="宋体" w:eastAsia="宋体" w:hAnsi="宋体" w:cs="Times New Roman" w:hint="eastAsia"/>
+          <w:sz w:val="24"/>
+          <w:szCs w:val="24"/>
+        </w:rPr>
+        <w:t>直接体绘制，传递函数，边界可视化</w:t>
       </w:r>
     </w:p>
     <w:p>
@@ -1060,7 +1397,16 @@
           <w:sz w:val="24"/>
           <w:szCs w:val="24"/>
         </w:rPr>
-        <w:t>KEY WORDS: semi-solid, ZA12 alloy, thixotropic behavior, rheological behavior, apparent viscosity, rheological model</w:t>
+        <w:t xml:space="preserve">KEY WORDS: semi-solid, ZA12 alloy, thixotropic behavior, rheological behavior, </w:t>
+      </w:r>
+      <w:r>
+        <w:rPr>
+          <w:rFonts w:ascii="Times New Roman" w:eastAsia="宋体" w:hAnsi="Times New Roman" w:cs="Times New Roman" w:hint="eastAsia"/>
+          <w:sz w:val="24"/>
+          <w:szCs w:val="24"/>
+        </w:rPr>
+        <w:lastRenderedPageBreak/>
+        <w:t>apparent viscosity, rheological model</w:t>
       </w:r>
     </w:p>
     <w:p>

</xml_diff>

<commit_message>
add transfer data in series visualization
</commit_message>
<xml_diff>
--- a/paper/基于VTK的三维可视化平台开发.docx
+++ b/paper/基于VTK的三维可视化平台开发.docx
@@ -75,10 +75,10 @@
             <v:path o:extrusionok="f" gradientshapeok="t" o:connecttype="rect"/>
             <o:lock v:ext="edit" aspectratio="t"/>
           </v:shapetype>
-          <v:shape id="对象 1" o:spid="_x0000_i1025" type="#_x0000_t75" style="width:309pt;height:108.5pt;mso-wrap-style:square;mso-position-horizontal-relative:page;mso-position-vertical-relative:page" o:ole="">
+          <v:shape id="对象 1" o:spid="_x0000_i1025" type="#_x0000_t75" style="width:308.75pt;height:108.3pt;mso-wrap-style:square;mso-position-horizontal-relative:page;mso-position-vertical-relative:page" o:ole="">
             <v:imagedata r:id="rId8" o:title="" croptop="3017f" cropbottom="7861f" cropright="2998f"/>
           </v:shape>
-          <o:OLEObject Type="Embed" ProgID="Word.Picture.8" ShapeID="对象 1" DrawAspect="Content" ObjectID="_1618597985" r:id="rId9"/>
+          <o:OLEObject Type="Embed" ProgID="Word.Picture.8" ShapeID="对象 1" DrawAspect="Content" ObjectID="_1618734122" r:id="rId9"/>
         </w:object>
       </w:r>
       <w:bookmarkEnd w:id="0"/>
@@ -793,7 +793,7 @@
           <w:sz w:val="36"/>
         </w:rPr>
       </w:pPr>
-      <w:bookmarkStart w:id="12" w:name="_Toc7552039"/>
+      <w:bookmarkStart w:id="12" w:name="_Toc8113793"/>
       <w:r>
         <w:rPr>
           <w:rFonts w:ascii="宋体" w:eastAsia="宋体" w:hAnsi="宋体" w:hint="eastAsia"/>
@@ -1192,7 +1192,7 @@
           <w:sz w:val="24"/>
         </w:rPr>
       </w:pPr>
-      <w:bookmarkStart w:id="13" w:name="_Toc7552040"/>
+      <w:bookmarkStart w:id="13" w:name="_Toc8113794"/>
       <w:r>
         <w:rPr>
           <w:rFonts w:ascii="Times New Roman" w:hAnsi="Times New Roman" w:cs="Times New Roman"/>
@@ -1430,7 +1430,7 @@
           <w:pPr>
             <w:pStyle w:val="TOC1"/>
             <w:tabs>
-              <w:tab w:val="right" w:leader="dot" w:pos="8296"/>
+              <w:tab w:val="right" w:leader="dot" w:pos="9344"/>
             </w:tabs>
             <w:rPr>
               <w:noProof/>
@@ -1445,7 +1445,7 @@
           <w:r>
             <w:fldChar w:fldCharType="separate"/>
           </w:r>
-          <w:hyperlink w:anchor="_Toc7552039" w:history="1">
+          <w:hyperlink w:anchor="_Toc8113793" w:history="1">
             <w:r>
               <w:rPr>
                 <w:rStyle w:val="a9"/>
@@ -1473,7 +1473,7 @@
                 <w:noProof/>
                 <w:webHidden/>
               </w:rPr>
-              <w:instrText xml:space="preserve"> PAGEREF _Toc7552039 \h </w:instrText>
+              <w:instrText xml:space="preserve"> PAGEREF _Toc8113793 \h </w:instrText>
             </w:r>
             <w:r>
               <w:rPr>
@@ -1508,13 +1508,13 @@
           <w:pPr>
             <w:pStyle w:val="TOC1"/>
             <w:tabs>
-              <w:tab w:val="right" w:leader="dot" w:pos="8296"/>
+              <w:tab w:val="right" w:leader="dot" w:pos="9344"/>
             </w:tabs>
             <w:rPr>
               <w:noProof/>
             </w:rPr>
           </w:pPr>
-          <w:hyperlink w:anchor="_Toc7552040" w:history="1">
+          <w:hyperlink w:anchor="_Toc8113794" w:history="1">
             <w:r>
               <w:rPr>
                 <w:rStyle w:val="a9"/>
@@ -1542,7 +1542,7 @@
                 <w:noProof/>
                 <w:webHidden/>
               </w:rPr>
-              <w:instrText xml:space="preserve"> PAGEREF _Toc7552040 \h </w:instrText>
+              <w:instrText xml:space="preserve"> PAGEREF _Toc8113794 \h </w:instrText>
             </w:r>
             <w:r>
               <w:rPr>
@@ -1577,13 +1577,13 @@
           <w:pPr>
             <w:pStyle w:val="TOC1"/>
             <w:tabs>
-              <w:tab w:val="right" w:leader="dot" w:pos="8296"/>
+              <w:tab w:val="right" w:leader="dot" w:pos="9344"/>
             </w:tabs>
             <w:rPr>
               <w:noProof/>
             </w:rPr>
           </w:pPr>
-          <w:hyperlink w:anchor="_Toc7552041" w:history="1">
+          <w:hyperlink w:anchor="_Toc8113795" w:history="1">
             <w:r>
               <w:rPr>
                 <w:rStyle w:val="a9"/>
@@ -1611,7 +1611,7 @@
                 <w:noProof/>
                 <w:webHidden/>
               </w:rPr>
-              <w:instrText xml:space="preserve"> PAGEREF _Toc7552041 \h </w:instrText>
+              <w:instrText xml:space="preserve"> PAGEREF _Toc8113795 \h </w:instrText>
             </w:r>
             <w:r>
               <w:rPr>
@@ -1646,20 +1646,20 @@
           <w:pPr>
             <w:pStyle w:val="TOC2"/>
             <w:tabs>
-              <w:tab w:val="right" w:leader="dot" w:pos="8296"/>
+              <w:tab w:val="right" w:leader="dot" w:pos="9344"/>
             </w:tabs>
             <w:rPr>
               <w:noProof/>
             </w:rPr>
           </w:pPr>
-          <w:hyperlink w:anchor="_Toc7552042" w:history="1">
+          <w:hyperlink w:anchor="_Toc8113796" w:history="1">
             <w:r>
               <w:rPr>
                 <w:rStyle w:val="a9"/>
                 <w:rFonts w:ascii="黑体" w:eastAsia="黑体" w:hAnsi="黑体"/>
                 <w:noProof/>
               </w:rPr>
-              <w:t>1.1 研究背景</w:t>
+              <w:t>1.1 研究背景与意义</w:t>
             </w:r>
             <w:r>
               <w:rPr>
@@ -1680,7 +1680,7 @@
                 <w:noProof/>
                 <w:webHidden/>
               </w:rPr>
-              <w:instrText xml:space="preserve"> PAGEREF _Toc7552042 \h </w:instrText>
+              <w:instrText xml:space="preserve"> PAGEREF _Toc8113796 \h </w:instrText>
             </w:r>
             <w:r>
               <w:rPr>
@@ -1701,6 +1701,423 @@
                 <w:webHidden/>
               </w:rPr>
               <w:t>1</w:t>
+            </w:r>
+            <w:r>
+              <w:rPr>
+                <w:noProof/>
+                <w:webHidden/>
+              </w:rPr>
+              <w:fldChar w:fldCharType="end"/>
+            </w:r>
+          </w:hyperlink>
+        </w:p>
+        <w:p>
+          <w:pPr>
+            <w:pStyle w:val="TOC2"/>
+            <w:tabs>
+              <w:tab w:val="right" w:leader="dot" w:pos="9344"/>
+            </w:tabs>
+            <w:rPr>
+              <w:noProof/>
+            </w:rPr>
+          </w:pPr>
+          <w:hyperlink w:anchor="_Toc8113797" w:history="1">
+            <w:r>
+              <w:rPr>
+                <w:rStyle w:val="a9"/>
+                <w:rFonts w:ascii="黑体" w:eastAsia="黑体" w:hAnsi="黑体"/>
+                <w:noProof/>
+              </w:rPr>
+              <w:t>1.2 三维可视化的研究现状与发展趋势</w:t>
+            </w:r>
+            <w:r>
+              <w:rPr>
+                <w:noProof/>
+                <w:webHidden/>
+              </w:rPr>
+              <w:tab/>
+            </w:r>
+            <w:r>
+              <w:rPr>
+                <w:noProof/>
+                <w:webHidden/>
+              </w:rPr>
+              <w:fldChar w:fldCharType="begin"/>
+            </w:r>
+            <w:r>
+              <w:rPr>
+                <w:noProof/>
+                <w:webHidden/>
+              </w:rPr>
+              <w:instrText xml:space="preserve"> PAGEREF _Toc8113797 \h </w:instrText>
+            </w:r>
+            <w:r>
+              <w:rPr>
+                <w:noProof/>
+                <w:webHidden/>
+              </w:rPr>
+            </w:r>
+            <w:r>
+              <w:rPr>
+                <w:noProof/>
+                <w:webHidden/>
+              </w:rPr>
+              <w:fldChar w:fldCharType="separate"/>
+            </w:r>
+            <w:r>
+              <w:rPr>
+                <w:noProof/>
+                <w:webHidden/>
+              </w:rPr>
+              <w:t>2</w:t>
+            </w:r>
+            <w:r>
+              <w:rPr>
+                <w:noProof/>
+                <w:webHidden/>
+              </w:rPr>
+              <w:fldChar w:fldCharType="end"/>
+            </w:r>
+          </w:hyperlink>
+        </w:p>
+        <w:p>
+          <w:pPr>
+            <w:pStyle w:val="TOC2"/>
+            <w:tabs>
+              <w:tab w:val="right" w:leader="dot" w:pos="9344"/>
+            </w:tabs>
+            <w:rPr>
+              <w:noProof/>
+            </w:rPr>
+          </w:pPr>
+          <w:hyperlink w:anchor="_Toc8113798" w:history="1">
+            <w:r>
+              <w:rPr>
+                <w:rStyle w:val="a9"/>
+                <w:rFonts w:ascii="黑体" w:eastAsia="黑体" w:hAnsi="黑体" w:cs="Times New Roman"/>
+                <w:bCs/>
+                <w:noProof/>
+              </w:rPr>
+              <w:t>1.3 论文的主要内容与组织结构</w:t>
+            </w:r>
+            <w:r>
+              <w:rPr>
+                <w:noProof/>
+                <w:webHidden/>
+              </w:rPr>
+              <w:tab/>
+            </w:r>
+            <w:r>
+              <w:rPr>
+                <w:noProof/>
+                <w:webHidden/>
+              </w:rPr>
+              <w:fldChar w:fldCharType="begin"/>
+            </w:r>
+            <w:r>
+              <w:rPr>
+                <w:noProof/>
+                <w:webHidden/>
+              </w:rPr>
+              <w:instrText xml:space="preserve"> PAGEREF _Toc8113798 \h </w:instrText>
+            </w:r>
+            <w:r>
+              <w:rPr>
+                <w:noProof/>
+                <w:webHidden/>
+              </w:rPr>
+            </w:r>
+            <w:r>
+              <w:rPr>
+                <w:noProof/>
+                <w:webHidden/>
+              </w:rPr>
+              <w:fldChar w:fldCharType="separate"/>
+            </w:r>
+            <w:r>
+              <w:rPr>
+                <w:noProof/>
+                <w:webHidden/>
+              </w:rPr>
+              <w:t>3</w:t>
+            </w:r>
+            <w:r>
+              <w:rPr>
+                <w:noProof/>
+                <w:webHidden/>
+              </w:rPr>
+              <w:fldChar w:fldCharType="end"/>
+            </w:r>
+          </w:hyperlink>
+        </w:p>
+        <w:p>
+          <w:pPr>
+            <w:pStyle w:val="TOC1"/>
+            <w:tabs>
+              <w:tab w:val="right" w:leader="dot" w:pos="9344"/>
+            </w:tabs>
+            <w:rPr>
+              <w:noProof/>
+            </w:rPr>
+          </w:pPr>
+          <w:hyperlink w:anchor="_Toc8113799" w:history="1">
+            <w:r>
+              <w:rPr>
+                <w:rStyle w:val="a9"/>
+                <w:rFonts w:ascii="黑体" w:eastAsia="黑体" w:hAnsi="黑体" w:cs="宋体"/>
+                <w:bCs/>
+                <w:noProof/>
+                <w:kern w:val="44"/>
+              </w:rPr>
+              <w:t>第二章 相关知识</w:t>
+            </w:r>
+            <w:r>
+              <w:rPr>
+                <w:noProof/>
+                <w:webHidden/>
+              </w:rPr>
+              <w:tab/>
+            </w:r>
+            <w:r>
+              <w:rPr>
+                <w:noProof/>
+                <w:webHidden/>
+              </w:rPr>
+              <w:fldChar w:fldCharType="begin"/>
+            </w:r>
+            <w:r>
+              <w:rPr>
+                <w:noProof/>
+                <w:webHidden/>
+              </w:rPr>
+              <w:instrText xml:space="preserve"> PAGEREF _Toc8113799 \h </w:instrText>
+            </w:r>
+            <w:r>
+              <w:rPr>
+                <w:noProof/>
+                <w:webHidden/>
+              </w:rPr>
+            </w:r>
+            <w:r>
+              <w:rPr>
+                <w:noProof/>
+                <w:webHidden/>
+              </w:rPr>
+              <w:fldChar w:fldCharType="separate"/>
+            </w:r>
+            <w:r>
+              <w:rPr>
+                <w:noProof/>
+                <w:webHidden/>
+              </w:rPr>
+              <w:t>4</w:t>
+            </w:r>
+            <w:r>
+              <w:rPr>
+                <w:noProof/>
+                <w:webHidden/>
+              </w:rPr>
+              <w:fldChar w:fldCharType="end"/>
+            </w:r>
+          </w:hyperlink>
+        </w:p>
+        <w:p>
+          <w:pPr>
+            <w:pStyle w:val="TOC2"/>
+            <w:tabs>
+              <w:tab w:val="right" w:leader="dot" w:pos="9344"/>
+            </w:tabs>
+            <w:rPr>
+              <w:noProof/>
+            </w:rPr>
+          </w:pPr>
+          <w:hyperlink w:anchor="_Toc8113800" w:history="1">
+            <w:r>
+              <w:rPr>
+                <w:rStyle w:val="a9"/>
+                <w:rFonts w:ascii="黑体" w:eastAsia="黑体" w:hAnsi="黑体"/>
+                <w:noProof/>
+              </w:rPr>
+              <w:t>2.1 直接体绘制算法</w:t>
+            </w:r>
+            <w:r>
+              <w:rPr>
+                <w:noProof/>
+                <w:webHidden/>
+              </w:rPr>
+              <w:tab/>
+            </w:r>
+            <w:r>
+              <w:rPr>
+                <w:noProof/>
+                <w:webHidden/>
+              </w:rPr>
+              <w:fldChar w:fldCharType="begin"/>
+            </w:r>
+            <w:r>
+              <w:rPr>
+                <w:noProof/>
+                <w:webHidden/>
+              </w:rPr>
+              <w:instrText xml:space="preserve"> PAGEREF _Toc8113800 \h </w:instrText>
+            </w:r>
+            <w:r>
+              <w:rPr>
+                <w:noProof/>
+                <w:webHidden/>
+              </w:rPr>
+            </w:r>
+            <w:r>
+              <w:rPr>
+                <w:noProof/>
+                <w:webHidden/>
+              </w:rPr>
+              <w:fldChar w:fldCharType="separate"/>
+            </w:r>
+            <w:r>
+              <w:rPr>
+                <w:noProof/>
+                <w:webHidden/>
+              </w:rPr>
+              <w:t>4</w:t>
+            </w:r>
+            <w:r>
+              <w:rPr>
+                <w:noProof/>
+                <w:webHidden/>
+              </w:rPr>
+              <w:fldChar w:fldCharType="end"/>
+            </w:r>
+          </w:hyperlink>
+        </w:p>
+        <w:p>
+          <w:pPr>
+            <w:pStyle w:val="TOC2"/>
+            <w:tabs>
+              <w:tab w:val="right" w:leader="dot" w:pos="9344"/>
+            </w:tabs>
+            <w:rPr>
+              <w:noProof/>
+            </w:rPr>
+          </w:pPr>
+          <w:hyperlink w:anchor="_Toc8113801" w:history="1">
+            <w:r>
+              <w:rPr>
+                <w:rStyle w:val="a9"/>
+                <w:rFonts w:ascii="黑体" w:eastAsia="黑体" w:hAnsi="黑体"/>
+                <w:noProof/>
+              </w:rPr>
+              <w:t>2.2 传递函数定义</w:t>
+            </w:r>
+            <w:r>
+              <w:rPr>
+                <w:noProof/>
+                <w:webHidden/>
+              </w:rPr>
+              <w:tab/>
+            </w:r>
+            <w:r>
+              <w:rPr>
+                <w:noProof/>
+                <w:webHidden/>
+              </w:rPr>
+              <w:fldChar w:fldCharType="begin"/>
+            </w:r>
+            <w:r>
+              <w:rPr>
+                <w:noProof/>
+                <w:webHidden/>
+              </w:rPr>
+              <w:instrText xml:space="preserve"> PAGEREF _Toc8113801 \h </w:instrText>
+            </w:r>
+            <w:r>
+              <w:rPr>
+                <w:noProof/>
+                <w:webHidden/>
+              </w:rPr>
+            </w:r>
+            <w:r>
+              <w:rPr>
+                <w:noProof/>
+                <w:webHidden/>
+              </w:rPr>
+              <w:fldChar w:fldCharType="separate"/>
+            </w:r>
+            <w:r>
+              <w:rPr>
+                <w:noProof/>
+                <w:webHidden/>
+              </w:rPr>
+              <w:t>4</w:t>
+            </w:r>
+            <w:r>
+              <w:rPr>
+                <w:noProof/>
+                <w:webHidden/>
+              </w:rPr>
+              <w:fldChar w:fldCharType="end"/>
+            </w:r>
+          </w:hyperlink>
+        </w:p>
+        <w:p>
+          <w:pPr>
+            <w:pStyle w:val="TOC1"/>
+            <w:tabs>
+              <w:tab w:val="right" w:leader="dot" w:pos="9344"/>
+            </w:tabs>
+            <w:rPr>
+              <w:noProof/>
+            </w:rPr>
+          </w:pPr>
+          <w:hyperlink w:anchor="_Toc8113802" w:history="1">
+            <w:r>
+              <w:rPr>
+                <w:rStyle w:val="a9"/>
+                <w:rFonts w:ascii="黑体" w:eastAsia="黑体" w:hAnsi="黑体"/>
+                <w:noProof/>
+              </w:rPr>
+              <w:t>参考文献：</w:t>
+            </w:r>
+            <w:r>
+              <w:rPr>
+                <w:noProof/>
+                <w:webHidden/>
+              </w:rPr>
+              <w:tab/>
+            </w:r>
+            <w:r>
+              <w:rPr>
+                <w:noProof/>
+                <w:webHidden/>
+              </w:rPr>
+              <w:fldChar w:fldCharType="begin"/>
+            </w:r>
+            <w:r>
+              <w:rPr>
+                <w:noProof/>
+                <w:webHidden/>
+              </w:rPr>
+              <w:instrText xml:space="preserve"> PAGEREF _Toc8113802 \h </w:instrText>
+            </w:r>
+            <w:r>
+              <w:rPr>
+                <w:noProof/>
+                <w:webHidden/>
+              </w:rPr>
+            </w:r>
+            <w:r>
+              <w:rPr>
+                <w:noProof/>
+                <w:webHidden/>
+              </w:rPr>
+              <w:fldChar w:fldCharType="separate"/>
+            </w:r>
+            <w:r>
+              <w:rPr>
+                <w:noProof/>
+                <w:webHidden/>
+              </w:rPr>
+              <w:t>5</w:t>
             </w:r>
             <w:r>
               <w:rPr>
@@ -1759,7 +2176,8 @@
           <w:szCs w:val="30"/>
         </w:rPr>
       </w:pPr>
-      <w:bookmarkStart w:id="15" w:name="_Toc7552041"/>
+      <w:bookmarkStart w:id="15" w:name="OLE_LINK2"/>
+      <w:bookmarkStart w:id="16" w:name="_Toc8113795"/>
       <w:bookmarkEnd w:id="14"/>
       <w:r>
         <w:rPr>
@@ -1780,7 +2198,7 @@
         </w:rPr>
         <w:t>绪论</w:t>
       </w:r>
-      <w:bookmarkEnd w:id="15"/>
+      <w:bookmarkEnd w:id="16"/>
     </w:p>
     <w:p>
       <w:pPr>
@@ -1792,7 +2210,8 @@
           <w:szCs w:val="28"/>
         </w:rPr>
       </w:pPr>
-      <w:bookmarkStart w:id="16" w:name="_Toc7552042"/>
+      <w:bookmarkStart w:id="17" w:name="_Toc8113796"/>
+      <w:bookmarkEnd w:id="15"/>
       <w:r>
         <w:rPr>
           <w:rFonts w:ascii="黑体" w:eastAsia="黑体" w:hAnsi="黑体" w:hint="eastAsia"/>
@@ -1820,7 +2239,6 @@
         </w:rPr>
         <w:t>研究背景</w:t>
       </w:r>
-      <w:bookmarkEnd w:id="16"/>
       <w:r>
         <w:rPr>
           <w:rFonts w:ascii="黑体" w:eastAsia="黑体" w:hAnsi="黑体" w:hint="eastAsia"/>
@@ -1830,6 +2248,7 @@
         </w:rPr>
         <w:t>与意义</w:t>
       </w:r>
+      <w:bookmarkEnd w:id="17"/>
     </w:p>
     <w:p>
       <w:pPr>
@@ -2491,6 +2910,8 @@
           <w:szCs w:val="28"/>
         </w:rPr>
       </w:pPr>
+      <w:bookmarkStart w:id="18" w:name="OLE_LINK1"/>
+      <w:bookmarkStart w:id="19" w:name="_Toc8113797"/>
       <w:r>
         <w:rPr>
           <w:rFonts w:ascii="黑体" w:eastAsia="黑体" w:hAnsi="黑体" w:hint="eastAsia"/>
@@ -2536,7 +2957,9 @@
         </w:rPr>
         <w:t>发展趋势</w:t>
       </w:r>
-    </w:p>
+      <w:bookmarkEnd w:id="19"/>
+    </w:p>
+    <w:bookmarkEnd w:id="18"/>
     <w:p>
       <w:pPr>
         <w:spacing w:line="400" w:lineRule="exact"/>
@@ -2561,15 +2984,7 @@
           <w:sz w:val="24"/>
           <w:szCs w:val="24"/>
         </w:rPr>
-        <w:t>目前较为成熟的</w:t>
-      </w:r>
-      <w:r>
-        <w:rPr>
-          <w:rFonts w:ascii="宋体" w:eastAsia="宋体" w:hAnsi="宋体" w:hint="eastAsia"/>
-          <w:sz w:val="24"/>
-          <w:szCs w:val="24"/>
-        </w:rPr>
-        <w:t>直接体绘制算法有：</w:t>
+        <w:t>目前较为成熟的直接体绘制算法有：</w:t>
       </w:r>
       <w:r>
         <w:rPr>
@@ -2833,23 +3248,7 @@
           <w:sz w:val="24"/>
           <w:szCs w:val="24"/>
         </w:rPr>
-        <w:t>绘制效果与交互速率上满足可视化的要求，但是作为</w:t>
-      </w:r>
-      <w:r>
-        <w:rPr>
-          <w:rFonts w:ascii="宋体" w:eastAsia="宋体" w:hAnsi="宋体" w:hint="eastAsia"/>
-          <w:sz w:val="24"/>
-          <w:szCs w:val="24"/>
-        </w:rPr>
-        <w:t>直接体绘制</w:t>
-      </w:r>
-      <w:r>
-        <w:rPr>
-          <w:rFonts w:ascii="宋体" w:eastAsia="宋体" w:hAnsi="宋体" w:hint="eastAsia"/>
-          <w:sz w:val="24"/>
-          <w:szCs w:val="24"/>
-        </w:rPr>
-        <w:t>的基础，传递函数的设计依然是一个瓶颈，限制着体绘制的发展。</w:t>
+        <w:t>绘制效果与交互速率上满足可视化的要求，但是作为直接体绘制的基础，传递函数的设计依然是一个瓶颈，限制着体绘制的发展。</w:t>
       </w:r>
       <w:r>
         <w:rPr>
@@ -2865,15 +3264,7 @@
           <w:sz w:val="24"/>
           <w:szCs w:val="24"/>
         </w:rPr>
-        <w:t>和</w:t>
-      </w:r>
-      <w:r>
-        <w:rPr>
-          <w:rFonts w:ascii="宋体" w:eastAsia="宋体" w:hAnsi="宋体" w:hint="eastAsia"/>
-          <w:sz w:val="24"/>
-          <w:szCs w:val="24"/>
-        </w:rPr>
-        <w:t>对象中心法</w:t>
+        <w:t>和对象中心法</w:t>
       </w:r>
       <w:r>
         <w:rPr>
@@ -2918,6 +3309,22 @@
           <w:sz w:val="24"/>
           <w:szCs w:val="24"/>
         </w:rPr>
+        <w:t>(</w:t>
+      </w:r>
+      <w:r>
+        <w:rPr>
+          <w:rFonts w:ascii="宋体" w:eastAsia="宋体" w:hAnsi="宋体"/>
+          <w:sz w:val="24"/>
+          <w:szCs w:val="24"/>
+        </w:rPr>
+        <w:t>1)</w:t>
+      </w:r>
+      <w:r>
+        <w:rPr>
+          <w:rFonts w:ascii="宋体" w:eastAsia="宋体" w:hAnsi="宋体" w:hint="eastAsia"/>
+          <w:sz w:val="24"/>
+          <w:szCs w:val="24"/>
+        </w:rPr>
         <w:t>手动调节法是最原始也是最基础的传递函数设计方法。</w:t>
       </w:r>
       <w:r>
@@ -2985,6 +3392,22 @@
           <w:sz w:val="24"/>
           <w:szCs w:val="24"/>
         </w:rPr>
+        <w:t>(</w:t>
+      </w:r>
+      <w:r>
+        <w:rPr>
+          <w:rFonts w:ascii="宋体" w:eastAsia="宋体" w:hAnsi="宋体"/>
+          <w:sz w:val="24"/>
+          <w:szCs w:val="24"/>
+        </w:rPr>
+        <w:t>2)</w:t>
+      </w:r>
+      <w:r>
+        <w:rPr>
+          <w:rFonts w:ascii="宋体" w:eastAsia="宋体" w:hAnsi="宋体" w:hint="eastAsia"/>
+          <w:sz w:val="24"/>
+          <w:szCs w:val="24"/>
+        </w:rPr>
         <w:t>图像中心法的关注对象是体绘制图像。该方法让用户评估一系列具有不同绘制效果的体绘制图，通过用户的评估来改变传递函数，再生成新的体绘制图让用户进行评估，直到得到用户最满意的绘制效果。</w:t>
       </w:r>
       <w:r>
@@ -3144,7 +3567,16 @@
           <w:sz w:val="24"/>
           <w:szCs w:val="24"/>
         </w:rPr>
-        <w:t>，可归结为优化问题</w:t>
+        <w:t>，可</w:t>
+      </w:r>
+      <w:r>
+        <w:rPr>
+          <w:rFonts w:ascii="宋体" w:eastAsia="宋体" w:hAnsi="宋体" w:hint="eastAsia"/>
+          <w:sz w:val="24"/>
+          <w:szCs w:val="24"/>
+        </w:rPr>
+        <w:lastRenderedPageBreak/>
+        <w:t>归结为优化问题</w:t>
       </w:r>
       <w:r>
         <w:rPr>
@@ -3178,18 +3610,33 @@
         <w:spacing w:line="400" w:lineRule="exact"/>
         <w:ind w:firstLineChars="200" w:firstLine="480"/>
         <w:rPr>
-          <w:rFonts w:ascii="宋体" w:eastAsia="宋体" w:hAnsi="宋体" w:hint="eastAsia"/>
-          <w:sz w:val="24"/>
-          <w:szCs w:val="24"/>
-        </w:rPr>
-      </w:pPr>
-      <w:r>
-        <w:rPr>
-          <w:rFonts w:ascii="宋体" w:eastAsia="宋体" w:hAnsi="宋体" w:hint="eastAsia"/>
-          <w:sz w:val="24"/>
-          <w:szCs w:val="24"/>
-        </w:rPr>
-        <w:lastRenderedPageBreak/>
+          <w:rFonts w:ascii="宋体" w:eastAsia="宋体" w:hAnsi="宋体"/>
+          <w:sz w:val="24"/>
+          <w:szCs w:val="24"/>
+        </w:rPr>
+      </w:pPr>
+      <w:r>
+        <w:rPr>
+          <w:rFonts w:ascii="宋体" w:eastAsia="宋体" w:hAnsi="宋体" w:hint="eastAsia"/>
+          <w:sz w:val="24"/>
+          <w:szCs w:val="24"/>
+        </w:rPr>
+        <w:t>(</w:t>
+      </w:r>
+      <w:r>
+        <w:rPr>
+          <w:rFonts w:ascii="宋体" w:eastAsia="宋体" w:hAnsi="宋体"/>
+          <w:sz w:val="24"/>
+          <w:szCs w:val="24"/>
+        </w:rPr>
+        <w:t>3)</w:t>
+      </w:r>
+      <w:r>
+        <w:rPr>
+          <w:rFonts w:ascii="宋体" w:eastAsia="宋体" w:hAnsi="宋体" w:hint="eastAsia"/>
+          <w:sz w:val="24"/>
+          <w:szCs w:val="24"/>
+        </w:rPr>
         <w:t>数据中心法是</w:t>
       </w:r>
       <w:r>
@@ -3206,47 +3653,15 @@
           <w:sz w:val="24"/>
           <w:szCs w:val="24"/>
         </w:rPr>
-        <w:t>。传递函数的定义域一般是灰度值，梯度幅值等</w:t>
-      </w:r>
-      <w:r>
-        <w:rPr>
-          <w:rFonts w:ascii="宋体" w:eastAsia="宋体" w:hAnsi="宋体" w:hint="eastAsia"/>
-          <w:sz w:val="24"/>
-          <w:szCs w:val="24"/>
-        </w:rPr>
-        <w:t>三维体数据场</w:t>
-      </w:r>
-      <w:r>
-        <w:rPr>
-          <w:rFonts w:ascii="宋体" w:eastAsia="宋体" w:hAnsi="宋体" w:hint="eastAsia"/>
-          <w:sz w:val="24"/>
-          <w:szCs w:val="24"/>
-        </w:rPr>
-        <w:t>中的局部数据属性，由这些</w:t>
-      </w:r>
-      <w:r>
-        <w:rPr>
-          <w:rFonts w:ascii="宋体" w:eastAsia="宋体" w:hAnsi="宋体" w:hint="eastAsia"/>
-          <w:sz w:val="24"/>
-          <w:szCs w:val="24"/>
-        </w:rPr>
-        <w:t>局部数据计算得到的全局数据属性，如等值面、边界面和拓扑结构等，往往标识着</w:t>
-      </w:r>
-      <w:r>
-        <w:rPr>
-          <w:rFonts w:ascii="宋体" w:eastAsia="宋体" w:hAnsi="宋体" w:hint="eastAsia"/>
-          <w:sz w:val="24"/>
-          <w:szCs w:val="24"/>
-        </w:rPr>
-        <w:t>三维体数据</w:t>
-      </w:r>
-      <w:r>
-        <w:rPr>
-          <w:rFonts w:ascii="宋体" w:eastAsia="宋体" w:hAnsi="宋体" w:hint="eastAsia"/>
-          <w:sz w:val="24"/>
-          <w:szCs w:val="24"/>
-        </w:rPr>
-        <w:t>中某一特定的结构，因此可利用这些全局特征来指导传递函数的设计。</w:t>
+        <w:t>。传递函数的定义域一般是灰度值，梯度幅值等三维体数据场中的局部数据属性，由这些</w:t>
+      </w:r>
+      <w:r>
+        <w:rPr>
+          <w:rFonts w:ascii="宋体" w:eastAsia="宋体" w:hAnsi="宋体" w:hint="eastAsia"/>
+          <w:sz w:val="24"/>
+          <w:szCs w:val="24"/>
+        </w:rPr>
+        <w:t>局部数据计算得到的全局数据属性，如等值面、边界面和拓扑结构等，往往标识着三维体数据中某一特定的结构，因此可利用这些全局特征来指导传递函数的设计。</w:t>
       </w:r>
       <w:r>
         <w:rPr>
@@ -3336,10 +3751,27 @@
         <w:spacing w:line="400" w:lineRule="exact"/>
         <w:ind w:firstLineChars="200" w:firstLine="480"/>
         <w:rPr>
-          <w:rFonts w:ascii="Times New Roman" w:eastAsia="宋体" w:hAnsi="Times New Roman" w:cs="Times New Roman"/>
-          <w:sz w:val="24"/>
-        </w:rPr>
-      </w:pPr>
+          <w:rFonts w:ascii="宋体" w:eastAsia="宋体" w:hAnsi="宋体"/>
+          <w:sz w:val="24"/>
+          <w:szCs w:val="24"/>
+        </w:rPr>
+      </w:pPr>
+      <w:r>
+        <w:rPr>
+          <w:rFonts w:ascii="宋体" w:eastAsia="宋体" w:hAnsi="宋体" w:hint="eastAsia"/>
+          <w:sz w:val="24"/>
+          <w:szCs w:val="24"/>
+        </w:rPr>
+        <w:t>(</w:t>
+      </w:r>
+      <w:r>
+        <w:rPr>
+          <w:rFonts w:ascii="宋体" w:eastAsia="宋体" w:hAnsi="宋体"/>
+          <w:sz w:val="24"/>
+          <w:szCs w:val="24"/>
+        </w:rPr>
+        <w:t>4)</w:t>
+      </w:r>
       <w:r>
         <w:rPr>
           <w:rFonts w:ascii="宋体" w:eastAsia="宋体" w:hAnsi="宋体" w:hint="eastAsia"/>
@@ -3456,6 +3888,134 @@
           <w:sz w:val="24"/>
         </w:rPr>
         <w:t>机器学习的兴起，越来越多的基于机器学习的对象中心设计方法被提出。</w:t>
+      </w:r>
+      <w:r>
+        <w:rPr>
+          <w:rFonts w:ascii="宋体" w:eastAsia="宋体" w:hAnsi="宋体" w:cs="Times New Roman"/>
+          <w:sz w:val="24"/>
+        </w:rPr>
+        <w:t>Tzeng</w:t>
+      </w:r>
+      <w:r>
+        <w:rPr>
+          <w:rFonts w:ascii="宋体" w:eastAsia="宋体" w:hAnsi="宋体" w:cs="Times New Roman" w:hint="eastAsia"/>
+          <w:sz w:val="24"/>
+        </w:rPr>
+        <w:t>等人</w:t>
+      </w:r>
+      <w:r>
+        <w:rPr>
+          <w:rFonts w:ascii="宋体" w:eastAsia="宋体" w:hAnsi="宋体" w:cs="Times New Roman" w:hint="eastAsia"/>
+          <w:sz w:val="24"/>
+        </w:rPr>
+        <w:t>基于最简单的BP网络，通过用户选取的感兴趣区域采样点及不感兴趣区域采样点来训练网络，实现分类</w:t>
+      </w:r>
+      <w:r>
+        <w:rPr>
+          <w:rFonts w:ascii="宋体" w:eastAsia="宋体" w:hAnsi="宋体" w:cs="Times New Roman" w:hint="eastAsia"/>
+          <w:sz w:val="24"/>
+          <w:vertAlign w:val="superscript"/>
+        </w:rPr>
+        <w:t>[</w:t>
+      </w:r>
+      <w:r>
+        <w:rPr>
+          <w:rFonts w:ascii="宋体" w:eastAsia="宋体" w:hAnsi="宋体" w:cs="Times New Roman"/>
+          <w:sz w:val="24"/>
+          <w:vertAlign w:val="superscript"/>
+        </w:rPr>
+        <w:t>13]</w:t>
+      </w:r>
+      <w:r>
+        <w:rPr>
+          <w:rFonts w:ascii="宋体" w:eastAsia="宋体" w:hAnsi="宋体" w:cs="Times New Roman" w:hint="eastAsia"/>
+          <w:sz w:val="24"/>
+        </w:rPr>
+        <w:t>。</w:t>
+      </w:r>
+      <w:r>
+        <w:rPr>
+          <w:rFonts w:ascii="宋体" w:eastAsia="宋体" w:hAnsi="宋体" w:cs="Times New Roman"/>
+          <w:sz w:val="24"/>
+        </w:rPr>
+        <w:t>HC Cheng</w:t>
+      </w:r>
+      <w:r>
+        <w:rPr>
+          <w:rFonts w:ascii="宋体" w:eastAsia="宋体" w:hAnsi="宋体" w:cs="Times New Roman" w:hint="eastAsia"/>
+          <w:sz w:val="24"/>
+        </w:rPr>
+        <w:t>等人使用卷积神经网络从三维体数据中自动地提取高层次的分类特征，指导传递函数的生成</w:t>
+      </w:r>
+      <w:r>
+        <w:rPr>
+          <w:rFonts w:ascii="宋体" w:eastAsia="宋体" w:hAnsi="宋体" w:cs="Times New Roman" w:hint="eastAsia"/>
+          <w:sz w:val="24"/>
+          <w:vertAlign w:val="superscript"/>
+        </w:rPr>
+        <w:t>[</w:t>
+      </w:r>
+      <w:r>
+        <w:rPr>
+          <w:rFonts w:ascii="宋体" w:eastAsia="宋体" w:hAnsi="宋体" w:cs="Times New Roman"/>
+          <w:sz w:val="24"/>
+          <w:vertAlign w:val="superscript"/>
+        </w:rPr>
+        <w:t>14]</w:t>
+      </w:r>
+      <w:r>
+        <w:rPr>
+          <w:rFonts w:ascii="宋体" w:eastAsia="宋体" w:hAnsi="宋体" w:cs="Times New Roman" w:hint="eastAsia"/>
+          <w:sz w:val="24"/>
+        </w:rPr>
+        <w:t>。</w:t>
+      </w:r>
+      <w:r>
+        <w:rPr>
+          <w:rFonts w:ascii="Times New Roman" w:eastAsia="宋体" w:hAnsi="Times New Roman" w:cs="Times New Roman" w:hint="eastAsia"/>
+          <w:sz w:val="24"/>
+        </w:rPr>
+        <w:t>本质上，</w:t>
+      </w:r>
+      <w:r>
+        <w:rPr>
+          <w:rFonts w:ascii="宋体" w:eastAsia="宋体" w:hAnsi="宋体" w:hint="eastAsia"/>
+          <w:sz w:val="24"/>
+          <w:szCs w:val="24"/>
+        </w:rPr>
+        <w:t>该</w:t>
+      </w:r>
+      <w:r>
+        <w:rPr>
+          <w:rFonts w:ascii="宋体" w:eastAsia="宋体" w:hAnsi="宋体" w:hint="eastAsia"/>
+          <w:sz w:val="24"/>
+          <w:szCs w:val="24"/>
+        </w:rPr>
+        <w:t>设计</w:t>
+      </w:r>
+      <w:r>
+        <w:rPr>
+          <w:rFonts w:ascii="宋体" w:eastAsia="宋体" w:hAnsi="宋体" w:hint="eastAsia"/>
+          <w:sz w:val="24"/>
+          <w:szCs w:val="24"/>
+        </w:rPr>
+        <w:t>方法可以看作是数据中心法的扩展</w:t>
+      </w:r>
+      <w:r>
+        <w:rPr>
+          <w:rFonts w:ascii="宋体" w:eastAsia="宋体" w:hAnsi="宋体" w:hint="eastAsia"/>
+          <w:sz w:val="24"/>
+          <w:szCs w:val="24"/>
+        </w:rPr>
+        <w:t>，因为都是根据体数据自身的特征来指导传递函数的设计</w:t>
+      </w:r>
+      <w:r>
+        <w:rPr>
+          <w:rFonts w:ascii="宋体" w:eastAsia="宋体" w:hAnsi="宋体" w:hint="eastAsia"/>
+          <w:sz w:val="24"/>
+          <w:szCs w:val="24"/>
+        </w:rPr>
+        <w:t>。</w:t>
       </w:r>
     </w:p>
     <w:p>
@@ -3463,75 +4023,161 @@
         <w:spacing w:line="400" w:lineRule="exact"/>
         <w:ind w:firstLineChars="200" w:firstLine="480"/>
         <w:rPr>
-          <w:rFonts w:ascii="Times New Roman" w:eastAsia="宋体" w:hAnsi="Times New Roman" w:cs="Times New Roman"/>
-          <w:sz w:val="24"/>
-        </w:rPr>
-      </w:pPr>
+          <w:rFonts w:ascii="宋体" w:eastAsia="宋体" w:hAnsi="宋体"/>
+          <w:sz w:val="24"/>
+          <w:szCs w:val="24"/>
+        </w:rPr>
+      </w:pPr>
+      <w:r>
+        <w:rPr>
+          <w:rFonts w:ascii="宋体" w:eastAsia="宋体" w:hAnsi="宋体" w:hint="eastAsia"/>
+          <w:sz w:val="24"/>
+          <w:szCs w:val="24"/>
+        </w:rPr>
+        <w:t>综上所述，传递函数的设计方法研究一直是三维体数据可视化的一个研究热点，更智能、更友好、更高效的设计方式不断被提出。而随着三维体数据的数据量的增加，数据结构复杂度的提升，以及实时可视化的需求，</w:t>
+      </w:r>
+      <w:r>
+        <w:rPr>
+          <w:rFonts w:ascii="宋体" w:eastAsia="宋体" w:hAnsi="宋体" w:hint="eastAsia"/>
+          <w:sz w:val="24"/>
+          <w:szCs w:val="24"/>
+        </w:rPr>
+        <w:t>传递函数设计将会有以下几个研究方向</w:t>
+      </w:r>
+      <w:r>
+        <w:rPr>
+          <w:rFonts w:ascii="宋体" w:eastAsia="宋体" w:hAnsi="宋体" w:hint="eastAsia"/>
+          <w:sz w:val="24"/>
+          <w:szCs w:val="24"/>
+        </w:rPr>
+        <w:t>：(</w:t>
+      </w:r>
+      <w:r>
+        <w:rPr>
+          <w:rFonts w:ascii="宋体" w:eastAsia="宋体" w:hAnsi="宋体"/>
+          <w:sz w:val="24"/>
+          <w:szCs w:val="24"/>
+        </w:rPr>
+        <w:t>1)</w:t>
+      </w:r>
+      <w:r>
+        <w:rPr>
+          <w:rFonts w:ascii="宋体" w:eastAsia="宋体" w:hAnsi="宋体" w:hint="eastAsia"/>
+          <w:sz w:val="24"/>
+          <w:szCs w:val="24"/>
+        </w:rPr>
+        <w:t>基于压缩的原数据进行传递函数设计。超高分辨率的体数据集常以压缩格式保存，基于压缩数据设计传递函数，可大大节省存储空间与绘制时间；(</w:t>
+      </w:r>
+      <w:r>
+        <w:rPr>
+          <w:rFonts w:ascii="宋体" w:eastAsia="宋体" w:hAnsi="宋体"/>
+          <w:sz w:val="24"/>
+          <w:szCs w:val="24"/>
+        </w:rPr>
+        <w:t>2)</w:t>
+      </w:r>
+      <w:r>
+        <w:rPr>
+          <w:rFonts w:ascii="宋体" w:eastAsia="宋体" w:hAnsi="宋体" w:hint="eastAsia"/>
+          <w:sz w:val="24"/>
+          <w:szCs w:val="24"/>
+        </w:rPr>
+        <w:t>多维传递函数的设计与简化。</w:t>
+      </w:r>
+      <w:r>
+        <w:rPr>
+          <w:rFonts w:ascii="宋体" w:eastAsia="宋体" w:hAnsi="宋体" w:hint="eastAsia"/>
+          <w:sz w:val="24"/>
+          <w:szCs w:val="24"/>
+        </w:rPr>
+        <w:t>更高维的传递函数可以表示更多的特征，从而能更精细地进行绘制，但设计的复杂度与计算量也随之提升，因此在传递函数维度的选取上需要做到最优；</w:t>
+      </w:r>
+      <w:r>
+        <w:rPr>
+          <w:rFonts w:ascii="宋体" w:eastAsia="宋体" w:hAnsi="宋体"/>
+          <w:sz w:val="24"/>
+          <w:szCs w:val="24"/>
+        </w:rPr>
+        <w:t>(3)</w:t>
+      </w:r>
+      <w:r>
+        <w:rPr>
+          <w:rFonts w:ascii="宋体" w:eastAsia="宋体" w:hAnsi="宋体" w:hint="eastAsia"/>
+          <w:sz w:val="24"/>
+          <w:szCs w:val="24"/>
+        </w:rPr>
+        <w:t>融入用户视角。三维体绘制是根据用户视角展现一部分数据场，将视角融入传递函数的设计，</w:t>
+      </w:r>
+      <w:r>
+        <w:rPr>
+          <w:rFonts w:ascii="宋体" w:eastAsia="宋体" w:hAnsi="宋体" w:hint="eastAsia"/>
+          <w:sz w:val="24"/>
+          <w:szCs w:val="24"/>
+        </w:rPr>
+        <w:t>可以在非交互式的三维体绘制中通过最佳视角，展现重要的数据特征。</w:t>
+      </w:r>
+    </w:p>
+    <w:p>
+      <w:pPr>
+        <w:keepNext/>
+        <w:keepLines/>
+        <w:spacing w:before="260" w:after="260" w:line="415" w:lineRule="auto"/>
+        <w:outlineLvl w:val="1"/>
+        <w:rPr>
+          <w:rFonts w:ascii="黑体" w:eastAsia="黑体" w:hAnsi="黑体" w:cs="Times New Roman"/>
+          <w:bCs/>
+          <w:sz w:val="28"/>
+          <w:szCs w:val="28"/>
+        </w:rPr>
+      </w:pPr>
+      <w:bookmarkStart w:id="20" w:name="_Toc8113798"/>
+      <w:r>
+        <w:rPr>
+          <w:rFonts w:ascii="黑体" w:eastAsia="黑体" w:hAnsi="黑体" w:cs="Times New Roman" w:hint="eastAsia"/>
+          <w:bCs/>
+          <w:sz w:val="28"/>
+          <w:szCs w:val="28"/>
+        </w:rPr>
+        <w:t>1.</w:t>
+      </w:r>
+      <w:r>
+        <w:rPr>
+          <w:rFonts w:ascii="黑体" w:eastAsia="黑体" w:hAnsi="黑体" w:cs="Times New Roman" w:hint="eastAsia"/>
+          <w:bCs/>
+          <w:sz w:val="28"/>
+          <w:szCs w:val="28"/>
+        </w:rPr>
+        <w:t>3</w:t>
+      </w:r>
+      <w:r>
+        <w:rPr>
+          <w:rFonts w:ascii="黑体" w:eastAsia="黑体" w:hAnsi="黑体" w:cs="Times New Roman" w:hint="eastAsia"/>
+          <w:bCs/>
+          <w:sz w:val="28"/>
+          <w:szCs w:val="28"/>
+        </w:rPr>
+        <w:t xml:space="preserve"> </w:t>
+      </w:r>
+      <w:r>
+        <w:rPr>
+          <w:rFonts w:ascii="黑体" w:eastAsia="黑体" w:hAnsi="黑体" w:cs="Times New Roman" w:hint="eastAsia"/>
+          <w:bCs/>
+          <w:sz w:val="28"/>
+          <w:szCs w:val="28"/>
+        </w:rPr>
+        <w:t>论文的主要内容与组织结构</w:t>
+      </w:r>
+      <w:bookmarkEnd w:id="20"/>
     </w:p>
     <w:p>
       <w:pPr>
         <w:spacing w:line="400" w:lineRule="exact"/>
         <w:ind w:firstLineChars="200" w:firstLine="480"/>
         <w:rPr>
-          <w:rFonts w:ascii="宋体" w:eastAsia="宋体" w:hAnsi="宋体" w:hint="eastAsia"/>
-          <w:sz w:val="24"/>
-          <w:szCs w:val="24"/>
-        </w:rPr>
-      </w:pPr>
-      <w:r>
-        <w:rPr>
-          <w:rFonts w:ascii="Times New Roman" w:eastAsia="宋体" w:hAnsi="Times New Roman" w:cs="Times New Roman" w:hint="eastAsia"/>
-          <w:sz w:val="24"/>
-        </w:rPr>
-        <w:t>如</w:t>
-      </w:r>
-      <w:r>
-        <w:rPr>
-          <w:rFonts w:ascii="Times New Roman" w:eastAsia="宋体" w:hAnsi="Times New Roman" w:cs="Times New Roman" w:hint="eastAsia"/>
-          <w:sz w:val="24"/>
-        </w:rPr>
-        <w:t>本质上，</w:t>
-      </w:r>
-      <w:r>
-        <w:rPr>
-          <w:rFonts w:ascii="宋体" w:eastAsia="宋体" w:hAnsi="宋体" w:hint="eastAsia"/>
-          <w:sz w:val="24"/>
-          <w:szCs w:val="24"/>
-        </w:rPr>
-        <w:t>该</w:t>
-      </w:r>
-      <w:r>
-        <w:rPr>
-          <w:rFonts w:ascii="宋体" w:eastAsia="宋体" w:hAnsi="宋体" w:hint="eastAsia"/>
-          <w:sz w:val="24"/>
-          <w:szCs w:val="24"/>
-        </w:rPr>
-        <w:t>设计</w:t>
-      </w:r>
-      <w:r>
-        <w:rPr>
-          <w:rFonts w:ascii="宋体" w:eastAsia="宋体" w:hAnsi="宋体" w:hint="eastAsia"/>
-          <w:sz w:val="24"/>
-          <w:szCs w:val="24"/>
-        </w:rPr>
-        <w:t>方法可以看作是数据中心法的扩展</w:t>
-      </w:r>
-      <w:r>
-        <w:rPr>
-          <w:rFonts w:ascii="宋体" w:eastAsia="宋体" w:hAnsi="宋体" w:hint="eastAsia"/>
-          <w:sz w:val="24"/>
-          <w:szCs w:val="24"/>
-        </w:rPr>
-        <w:t>，因为都是根据体数据自身的特征来指导传递函数的设计</w:t>
-      </w:r>
-      <w:r>
-        <w:rPr>
-          <w:rFonts w:ascii="宋体" w:eastAsia="宋体" w:hAnsi="宋体" w:hint="eastAsia"/>
-          <w:sz w:val="24"/>
-          <w:szCs w:val="24"/>
-        </w:rPr>
-        <w:t>。</w:t>
-      </w:r>
+          <w:rFonts w:ascii="Times New Roman" w:eastAsia="宋体" w:hAnsi="Times New Roman" w:cs="Times New Roman"/>
+          <w:sz w:val="24"/>
+        </w:rPr>
+      </w:pPr>
     </w:p>
     <w:p>
       <w:pPr>
@@ -3542,8 +4188,6 @@
           <w:sz w:val="28"/>
         </w:rPr>
       </w:pPr>
-      <w:bookmarkStart w:id="17" w:name="_GoBack"/>
-      <w:bookmarkEnd w:id="17"/>
       <w:r>
         <w:rPr>
           <w:rFonts w:ascii="黑体" w:eastAsia="黑体" w:hAnsi="黑体"/>
@@ -3554,323 +4198,66 @@
     </w:p>
     <w:p>
       <w:pPr>
-        <w:widowControl/>
-        <w:jc w:val="left"/>
-        <w:rPr>
-          <w:rFonts w:ascii="黑体" w:eastAsia="黑体" w:hAnsi="黑体"/>
-          <w:sz w:val="28"/>
-        </w:rPr>
-      </w:pPr>
-      <w:r>
-        <w:rPr>
-          <w:rFonts w:ascii="黑体" w:eastAsia="黑体" w:hAnsi="黑体"/>
-          <w:sz w:val="28"/>
+        <w:keepNext/>
+        <w:keepLines/>
+        <w:spacing w:before="340" w:after="330" w:line="576" w:lineRule="auto"/>
+        <w:jc w:val="center"/>
+        <w:outlineLvl w:val="0"/>
+        <w:rPr>
+          <w:rFonts w:ascii="黑体" w:eastAsia="黑体" w:hAnsi="黑体" w:cs="宋体"/>
+          <w:bCs/>
+          <w:kern w:val="44"/>
+          <w:sz w:val="30"/>
+          <w:szCs w:val="30"/>
+        </w:rPr>
+      </w:pPr>
+      <w:bookmarkStart w:id="21" w:name="_Toc8113799"/>
+      <w:r>
+        <w:rPr>
+          <w:rFonts w:ascii="黑体" w:eastAsia="黑体" w:hAnsi="黑体" w:cs="宋体" w:hint="eastAsia"/>
+          <w:bCs/>
+          <w:kern w:val="44"/>
+          <w:sz w:val="30"/>
+          <w:szCs w:val="30"/>
         </w:rPr>
         <w:lastRenderedPageBreak/>
-        <w:br w:type="page"/>
-      </w:r>
-    </w:p>
-    <w:p>
-      <w:pPr>
-        <w:widowControl/>
-        <w:jc w:val="left"/>
-        <w:rPr>
-          <w:rFonts w:ascii="宋体" w:eastAsia="宋体" w:hAnsi="宋体"/>
-          <w:sz w:val="24"/>
-          <w:szCs w:val="24"/>
-        </w:rPr>
-      </w:pPr>
-      <w:r>
-        <w:rPr>
-          <w:rFonts w:ascii="宋体" w:eastAsia="宋体" w:hAnsi="宋体" w:hint="eastAsia"/>
-          <w:sz w:val="24"/>
-          <w:szCs w:val="24"/>
-        </w:rPr>
-        <w:lastRenderedPageBreak/>
-        <w:t>其中最为经典的是Match</w:t>
-      </w:r>
-      <w:r>
-        <w:rPr>
-          <w:rFonts w:ascii="宋体" w:eastAsia="宋体" w:hAnsi="宋体"/>
-          <w:sz w:val="24"/>
-          <w:szCs w:val="24"/>
-        </w:rPr>
-        <w:t>ing Cubes</w:t>
-      </w:r>
-      <w:r>
-        <w:rPr>
-          <w:rFonts w:ascii="宋体" w:eastAsia="宋体" w:hAnsi="宋体" w:hint="eastAsia"/>
-          <w:sz w:val="24"/>
-          <w:szCs w:val="24"/>
-        </w:rPr>
-        <w:t>算法，算法的主要思想是将</w:t>
-      </w:r>
-      <w:r>
-        <w:rPr>
-          <w:rFonts w:ascii="宋体" w:eastAsia="宋体" w:hAnsi="宋体" w:hint="eastAsia"/>
-          <w:sz w:val="24"/>
-          <w:szCs w:val="24"/>
-        </w:rPr>
-        <w:t>每个体素的梯度值与预先设定的表面阈值比较，</w:t>
-      </w:r>
-      <w:r>
-        <w:rPr>
-          <w:rFonts w:ascii="宋体" w:eastAsia="宋体" w:hAnsi="宋体" w:hint="eastAsia"/>
-          <w:sz w:val="24"/>
-          <w:szCs w:val="24"/>
-        </w:rPr>
-        <w:t>得到以三角面片表示的等值面</w:t>
-      </w:r>
-      <w:r>
-        <w:rPr>
-          <w:rFonts w:ascii="宋体" w:eastAsia="宋体" w:hAnsi="宋体" w:hint="eastAsia"/>
-          <w:sz w:val="24"/>
-          <w:szCs w:val="24"/>
-          <w:vertAlign w:val="superscript"/>
-        </w:rPr>
-        <w:t>[</w:t>
-      </w:r>
-      <w:r>
-        <w:rPr>
-          <w:rFonts w:ascii="宋体" w:eastAsia="宋体" w:hAnsi="宋体"/>
-          <w:sz w:val="24"/>
-          <w:szCs w:val="24"/>
-          <w:vertAlign w:val="superscript"/>
-        </w:rPr>
-        <w:t>2]</w:t>
-      </w:r>
-      <w:r>
-        <w:rPr>
-          <w:rFonts w:ascii="宋体" w:eastAsia="宋体" w:hAnsi="宋体" w:hint="eastAsia"/>
-          <w:sz w:val="24"/>
-          <w:szCs w:val="24"/>
-        </w:rPr>
-        <w:t>。面绘制的</w:t>
-      </w:r>
-    </w:p>
-    <w:p>
-      <w:pPr>
-        <w:widowControl/>
-        <w:jc w:val="left"/>
-        <w:rPr>
-          <w:rFonts w:ascii="宋体" w:eastAsia="宋体" w:hAnsi="宋体"/>
-          <w:sz w:val="24"/>
-          <w:szCs w:val="24"/>
-        </w:rPr>
-      </w:pPr>
-    </w:p>
-    <w:p>
-      <w:pPr>
-        <w:widowControl/>
-        <w:jc w:val="left"/>
-        <w:rPr>
-          <w:rFonts w:ascii="黑体" w:eastAsia="黑体" w:hAnsi="黑体" w:hint="eastAsia"/>
-          <w:sz w:val="28"/>
-        </w:rPr>
-      </w:pPr>
-      <w:r>
-        <w:rPr>
-          <w:rFonts w:ascii="宋体" w:eastAsia="宋体" w:hAnsi="宋体" w:hint="eastAsia"/>
-          <w:sz w:val="24"/>
-          <w:szCs w:val="24"/>
-        </w:rPr>
-        <w:t>目前较为成熟的直接体绘制算法有：</w:t>
-      </w:r>
-      <w:r>
-        <w:rPr>
-          <w:rFonts w:ascii="宋体" w:eastAsia="宋体" w:hAnsi="宋体" w:hint="eastAsia"/>
-          <w:sz w:val="24"/>
-          <w:szCs w:val="24"/>
-        </w:rPr>
-        <w:t>光线投射算法</w:t>
-      </w:r>
-      <w:r>
-        <w:rPr>
-          <w:rFonts w:ascii="宋体" w:eastAsia="宋体" w:hAnsi="宋体"/>
-          <w:sz w:val="24"/>
-          <w:szCs w:val="24"/>
-        </w:rPr>
-        <w:t>（</w:t>
-      </w:r>
-      <w:r>
-        <w:rPr>
-          <w:rFonts w:ascii="宋体" w:eastAsia="宋体" w:hAnsi="宋体"/>
-          <w:sz w:val="24"/>
-          <w:szCs w:val="24"/>
-        </w:rPr>
-        <w:t>ay-casting</w:t>
-      </w:r>
-      <w:r>
-        <w:rPr>
-          <w:rFonts w:ascii="宋体" w:eastAsia="宋体" w:hAnsi="宋体" w:hint="eastAsia"/>
-          <w:sz w:val="24"/>
-          <w:szCs w:val="24"/>
-        </w:rPr>
-        <w:t>）、</w:t>
-      </w:r>
-      <w:r>
-        <w:rPr>
-          <w:rFonts w:ascii="宋体" w:eastAsia="宋体" w:hAnsi="宋体"/>
-          <w:sz w:val="24"/>
-          <w:szCs w:val="24"/>
-        </w:rPr>
-        <w:t>抛雪球算法</w:t>
-      </w:r>
-      <w:r>
-        <w:rPr>
-          <w:rFonts w:ascii="宋体" w:eastAsia="宋体" w:hAnsi="宋体" w:hint="eastAsia"/>
-          <w:sz w:val="24"/>
-          <w:szCs w:val="24"/>
-        </w:rPr>
-        <w:t>（</w:t>
-      </w:r>
-      <w:r>
-        <w:rPr>
-          <w:rFonts w:ascii="宋体" w:eastAsia="宋体" w:hAnsi="宋体"/>
-          <w:sz w:val="24"/>
-          <w:szCs w:val="24"/>
-        </w:rPr>
-        <w:t>Splatting</w:t>
-      </w:r>
-      <w:r>
-        <w:rPr>
-          <w:rFonts w:ascii="宋体" w:eastAsia="宋体" w:hAnsi="宋体" w:hint="eastAsia"/>
-          <w:sz w:val="24"/>
-          <w:szCs w:val="24"/>
-        </w:rPr>
-        <w:t>）、</w:t>
-      </w:r>
-      <w:r>
-        <w:rPr>
-          <w:rFonts w:ascii="宋体" w:eastAsia="宋体" w:hAnsi="宋体"/>
-          <w:sz w:val="24"/>
-          <w:szCs w:val="24"/>
-        </w:rPr>
-        <w:t>错切-形变算法</w:t>
-      </w:r>
-      <w:r>
-        <w:rPr>
-          <w:rFonts w:ascii="宋体" w:eastAsia="宋体" w:hAnsi="宋体" w:hint="eastAsia"/>
-          <w:sz w:val="24"/>
-          <w:szCs w:val="24"/>
-        </w:rPr>
-        <w:t>（</w:t>
-      </w:r>
-      <w:r>
-        <w:rPr>
-          <w:rFonts w:ascii="宋体" w:eastAsia="宋体" w:hAnsi="宋体"/>
-          <w:sz w:val="24"/>
-          <w:szCs w:val="24"/>
-        </w:rPr>
-        <w:t>Shear-warp</w:t>
-      </w:r>
-      <w:r>
-        <w:rPr>
-          <w:rFonts w:ascii="宋体" w:eastAsia="宋体" w:hAnsi="宋体" w:hint="eastAsia"/>
-          <w:sz w:val="24"/>
-          <w:szCs w:val="24"/>
-        </w:rPr>
-        <w:t>）与3D纹理映射（3D</w:t>
-      </w:r>
-      <w:r>
-        <w:rPr>
-          <w:rFonts w:ascii="宋体" w:eastAsia="宋体" w:hAnsi="宋体"/>
-          <w:sz w:val="24"/>
-          <w:szCs w:val="24"/>
-        </w:rPr>
-        <w:t xml:space="preserve"> Texture Mapping</w:t>
-      </w:r>
-      <w:r>
-        <w:rPr>
-          <w:rFonts w:ascii="宋体" w:eastAsia="宋体" w:hAnsi="宋体" w:hint="eastAsia"/>
-          <w:sz w:val="24"/>
-          <w:szCs w:val="24"/>
-        </w:rPr>
-        <w:t>），其中绘制图品质最高的是</w:t>
-      </w:r>
-      <w:r>
-        <w:rPr>
-          <w:rFonts w:ascii="宋体" w:eastAsia="宋体" w:hAnsi="宋体" w:hint="eastAsia"/>
-          <w:sz w:val="24"/>
-          <w:szCs w:val="24"/>
-        </w:rPr>
-        <w:t>光线投射算法</w:t>
-      </w:r>
-      <w:r>
-        <w:rPr>
-          <w:rFonts w:ascii="宋体" w:eastAsia="宋体" w:hAnsi="宋体" w:hint="eastAsia"/>
-          <w:sz w:val="24"/>
-          <w:szCs w:val="24"/>
-          <w:vertAlign w:val="superscript"/>
-        </w:rPr>
-        <w:t>[</w:t>
-      </w:r>
-      <w:r>
-        <w:rPr>
-          <w:rFonts w:ascii="宋体" w:eastAsia="宋体" w:hAnsi="宋体"/>
-          <w:sz w:val="24"/>
-          <w:szCs w:val="24"/>
-          <w:vertAlign w:val="superscript"/>
-        </w:rPr>
-        <w:t>4]</w:t>
-      </w:r>
-      <w:r>
-        <w:rPr>
-          <w:rFonts w:ascii="宋体" w:eastAsia="宋体" w:hAnsi="宋体"/>
-          <w:sz w:val="24"/>
-          <w:szCs w:val="24"/>
-          <w:vertAlign w:val="superscript"/>
-        </w:rPr>
-        <w:t>[5]</w:t>
-      </w:r>
-      <w:r>
-        <w:rPr>
-          <w:rFonts w:ascii="宋体" w:eastAsia="宋体" w:hAnsi="宋体" w:hint="eastAsia"/>
-          <w:sz w:val="24"/>
-          <w:szCs w:val="24"/>
-        </w:rPr>
-        <w:t>。</w:t>
-      </w:r>
-      <w:r>
-        <w:rPr>
-          <w:rFonts w:ascii="宋体" w:eastAsia="宋体" w:hAnsi="宋体" w:hint="eastAsia"/>
-          <w:sz w:val="24"/>
-          <w:szCs w:val="24"/>
-        </w:rPr>
-        <w:t>光线投射算法是基于物理光线模型，把每个体素看作是可以发射、反射和吸收光线的粒子，依据体素的介质特征得到它们的颜色与透明度，并沿着视线观察方向积分，最后在绘制窗口形成具有半透明效果的图像</w:t>
-      </w:r>
-      <w:r>
-        <w:rPr>
-          <w:rFonts w:ascii="宋体" w:eastAsia="宋体" w:hAnsi="宋体" w:hint="eastAsia"/>
-          <w:sz w:val="24"/>
-          <w:szCs w:val="24"/>
-          <w:vertAlign w:val="superscript"/>
-        </w:rPr>
-        <w:t>[</w:t>
-      </w:r>
-      <w:r>
-        <w:rPr>
-          <w:rFonts w:ascii="宋体" w:eastAsia="宋体" w:hAnsi="宋体"/>
-          <w:sz w:val="24"/>
-          <w:szCs w:val="24"/>
-          <w:vertAlign w:val="superscript"/>
-        </w:rPr>
-        <w:t>5]</w:t>
-      </w:r>
-    </w:p>
-    <w:p>
-      <w:pPr>
-        <w:widowControl/>
-        <w:jc w:val="left"/>
-        <w:rPr>
-          <w:rFonts w:ascii="黑体" w:eastAsia="黑体" w:hAnsi="黑体"/>
-          <w:sz w:val="28"/>
-        </w:rPr>
-      </w:pPr>
-    </w:p>
-    <w:p>
-      <w:pPr>
-        <w:pStyle w:val="1"/>
+        <w:t>第</w:t>
+      </w:r>
+      <w:r>
+        <w:rPr>
+          <w:rFonts w:ascii="黑体" w:eastAsia="黑体" w:hAnsi="黑体" w:cs="宋体" w:hint="eastAsia"/>
+          <w:bCs/>
+          <w:kern w:val="44"/>
+          <w:sz w:val="30"/>
+          <w:szCs w:val="30"/>
+        </w:rPr>
+        <w:t>二</w:t>
+      </w:r>
+      <w:r>
+        <w:rPr>
+          <w:rFonts w:ascii="黑体" w:eastAsia="黑体" w:hAnsi="黑体" w:cs="宋体" w:hint="eastAsia"/>
+          <w:bCs/>
+          <w:kern w:val="44"/>
+          <w:sz w:val="30"/>
+          <w:szCs w:val="30"/>
+        </w:rPr>
+        <w:t xml:space="preserve">章 </w:t>
+      </w:r>
+      <w:r>
+        <w:rPr>
+          <w:rFonts w:ascii="黑体" w:eastAsia="黑体" w:hAnsi="黑体" w:cs="宋体" w:hint="eastAsia"/>
+          <w:bCs/>
+          <w:kern w:val="44"/>
+          <w:sz w:val="30"/>
+          <w:szCs w:val="30"/>
+        </w:rPr>
+        <w:t>相关知识</w:t>
+      </w:r>
+      <w:bookmarkEnd w:id="21"/>
+    </w:p>
+    <w:p>
+      <w:pPr>
+        <w:pStyle w:val="2"/>
         <w:rPr>
           <w:rFonts w:ascii="黑体" w:eastAsia="黑体" w:hAnsi="黑体"/>
           <w:b w:val="0"/>
@@ -3878,6 +4265,7 @@
           <w:szCs w:val="28"/>
         </w:rPr>
       </w:pPr>
+      <w:bookmarkStart w:id="22" w:name="_Toc8113800"/>
       <w:r>
         <w:rPr>
           <w:rFonts w:ascii="黑体" w:eastAsia="黑体" w:hAnsi="黑体" w:hint="eastAsia"/>
@@ -3885,8 +4273,452 @@
           <w:sz w:val="28"/>
           <w:szCs w:val="28"/>
         </w:rPr>
+        <w:t>2</w:t>
+      </w:r>
+      <w:r>
+        <w:rPr>
+          <w:rFonts w:ascii="黑体" w:eastAsia="黑体" w:hAnsi="黑体" w:hint="eastAsia"/>
+          <w:b w:val="0"/>
+          <w:sz w:val="28"/>
+          <w:szCs w:val="28"/>
+        </w:rPr>
+        <w:t>.</w:t>
+      </w:r>
+      <w:r>
+        <w:rPr>
+          <w:rFonts w:ascii="黑体" w:eastAsia="黑体" w:hAnsi="黑体" w:hint="eastAsia"/>
+          <w:b w:val="0"/>
+          <w:sz w:val="28"/>
+          <w:szCs w:val="28"/>
+        </w:rPr>
+        <w:t>1</w:t>
+      </w:r>
+      <w:r>
+        <w:rPr>
+          <w:rFonts w:ascii="黑体" w:eastAsia="黑体" w:hAnsi="黑体"/>
+          <w:b w:val="0"/>
+          <w:sz w:val="28"/>
+          <w:szCs w:val="28"/>
+        </w:rPr>
+        <w:t xml:space="preserve"> </w:t>
+      </w:r>
+      <w:r>
+        <w:rPr>
+          <w:rFonts w:ascii="黑体" w:eastAsia="黑体" w:hAnsi="黑体" w:hint="eastAsia"/>
+          <w:b w:val="0"/>
+          <w:sz w:val="28"/>
+          <w:szCs w:val="28"/>
+        </w:rPr>
+        <w:t>直接体绘制算法</w:t>
+      </w:r>
+      <w:bookmarkEnd w:id="22"/>
+    </w:p>
+    <w:p>
+      <w:pPr>
+        <w:pStyle w:val="2"/>
+        <w:rPr>
+          <w:rFonts w:ascii="黑体" w:eastAsia="黑体" w:hAnsi="黑体"/>
+          <w:b w:val="0"/>
+          <w:sz w:val="28"/>
+          <w:szCs w:val="28"/>
+        </w:rPr>
+      </w:pPr>
+      <w:bookmarkStart w:id="23" w:name="_Toc8113801"/>
+      <w:r>
+        <w:rPr>
+          <w:rFonts w:ascii="黑体" w:eastAsia="黑体" w:hAnsi="黑体" w:hint="eastAsia"/>
+          <w:b w:val="0"/>
+          <w:sz w:val="28"/>
+          <w:szCs w:val="28"/>
+        </w:rPr>
+        <w:t>2</w:t>
+      </w:r>
+      <w:r>
+        <w:rPr>
+          <w:rFonts w:ascii="黑体" w:eastAsia="黑体" w:hAnsi="黑体" w:hint="eastAsia"/>
+          <w:b w:val="0"/>
+          <w:sz w:val="28"/>
+          <w:szCs w:val="28"/>
+        </w:rPr>
+        <w:t>.</w:t>
+      </w:r>
+      <w:r>
+        <w:rPr>
+          <w:rFonts w:ascii="黑体" w:eastAsia="黑体" w:hAnsi="黑体" w:hint="eastAsia"/>
+          <w:b w:val="0"/>
+          <w:sz w:val="28"/>
+          <w:szCs w:val="28"/>
+        </w:rPr>
+        <w:t>2</w:t>
+      </w:r>
+      <w:r>
+        <w:rPr>
+          <w:rFonts w:ascii="黑体" w:eastAsia="黑体" w:hAnsi="黑体"/>
+          <w:b w:val="0"/>
+          <w:sz w:val="28"/>
+          <w:szCs w:val="28"/>
+        </w:rPr>
+        <w:t xml:space="preserve"> </w:t>
+      </w:r>
+      <w:r>
+        <w:rPr>
+          <w:rFonts w:ascii="黑体" w:eastAsia="黑体" w:hAnsi="黑体" w:hint="eastAsia"/>
+          <w:b w:val="0"/>
+          <w:sz w:val="28"/>
+          <w:szCs w:val="28"/>
+        </w:rPr>
+        <w:t>传递函数定义</w:t>
+      </w:r>
+      <w:bookmarkEnd w:id="23"/>
+    </w:p>
+    <w:p/>
+    <w:p/>
+    <w:p>
+      <w:pPr>
+        <w:widowControl/>
+        <w:jc w:val="left"/>
+        <w:rPr>
+          <w:rFonts w:ascii="黑体" w:eastAsia="黑体" w:hAnsi="黑体"/>
+          <w:sz w:val="28"/>
+        </w:rPr>
+      </w:pPr>
+    </w:p>
+    <w:p>
+      <w:pPr>
+        <w:widowControl/>
+        <w:jc w:val="left"/>
+        <w:rPr>
+          <w:rFonts w:ascii="黑体" w:eastAsia="黑体" w:hAnsi="黑体"/>
+          <w:sz w:val="28"/>
+        </w:rPr>
+      </w:pPr>
+      <w:r>
+        <w:rPr>
+          <w:rFonts w:ascii="黑体" w:eastAsia="黑体" w:hAnsi="黑体"/>
+          <w:sz w:val="28"/>
+        </w:rPr>
+        <w:br w:type="page"/>
+      </w:r>
+    </w:p>
+    <w:p>
+      <w:pPr>
+        <w:widowControl/>
+        <w:jc w:val="left"/>
+        <w:rPr>
+          <w:rFonts w:ascii="宋体" w:eastAsia="宋体" w:hAnsi="宋体"/>
+          <w:sz w:val="24"/>
+          <w:szCs w:val="24"/>
+        </w:rPr>
+      </w:pPr>
+      <w:r>
+        <w:rPr>
+          <w:rFonts w:ascii="宋体" w:eastAsia="宋体" w:hAnsi="宋体" w:hint="eastAsia"/>
+          <w:sz w:val="24"/>
+          <w:szCs w:val="24"/>
+        </w:rPr>
+        <w:lastRenderedPageBreak/>
+        <w:t>其中最为经典的是Match</w:t>
+      </w:r>
+      <w:r>
+        <w:rPr>
+          <w:rFonts w:ascii="宋体" w:eastAsia="宋体" w:hAnsi="宋体"/>
+          <w:sz w:val="24"/>
+          <w:szCs w:val="24"/>
+        </w:rPr>
+        <w:t>ing Cubes</w:t>
+      </w:r>
+      <w:r>
+        <w:rPr>
+          <w:rFonts w:ascii="宋体" w:eastAsia="宋体" w:hAnsi="宋体" w:hint="eastAsia"/>
+          <w:sz w:val="24"/>
+          <w:szCs w:val="24"/>
+        </w:rPr>
+        <w:t>算法，算法的主要思想是将</w:t>
+      </w:r>
+      <w:r>
+        <w:rPr>
+          <w:rFonts w:ascii="宋体" w:eastAsia="宋体" w:hAnsi="宋体" w:hint="eastAsia"/>
+          <w:sz w:val="24"/>
+          <w:szCs w:val="24"/>
+        </w:rPr>
+        <w:t>每个体素的梯度值与预先设定的表面阈值比较，</w:t>
+      </w:r>
+      <w:r>
+        <w:rPr>
+          <w:rFonts w:ascii="宋体" w:eastAsia="宋体" w:hAnsi="宋体" w:hint="eastAsia"/>
+          <w:sz w:val="24"/>
+          <w:szCs w:val="24"/>
+        </w:rPr>
+        <w:t>得到以三角面片表示的等值面</w:t>
+      </w:r>
+      <w:r>
+        <w:rPr>
+          <w:rFonts w:ascii="宋体" w:eastAsia="宋体" w:hAnsi="宋体" w:hint="eastAsia"/>
+          <w:sz w:val="24"/>
+          <w:szCs w:val="24"/>
+          <w:vertAlign w:val="superscript"/>
+        </w:rPr>
+        <w:t>[</w:t>
+      </w:r>
+      <w:r>
+        <w:rPr>
+          <w:rFonts w:ascii="宋体" w:eastAsia="宋体" w:hAnsi="宋体"/>
+          <w:sz w:val="24"/>
+          <w:szCs w:val="24"/>
+          <w:vertAlign w:val="superscript"/>
+        </w:rPr>
+        <w:t>2]</w:t>
+      </w:r>
+      <w:r>
+        <w:rPr>
+          <w:rFonts w:ascii="宋体" w:eastAsia="宋体" w:hAnsi="宋体" w:hint="eastAsia"/>
+          <w:sz w:val="24"/>
+          <w:szCs w:val="24"/>
+        </w:rPr>
+        <w:t>。面绘制的</w:t>
+      </w:r>
+    </w:p>
+    <w:p>
+      <w:pPr>
+        <w:widowControl/>
+        <w:jc w:val="left"/>
+        <w:rPr>
+          <w:rFonts w:ascii="宋体" w:eastAsia="宋体" w:hAnsi="宋体"/>
+          <w:sz w:val="24"/>
+          <w:szCs w:val="24"/>
+        </w:rPr>
+      </w:pPr>
+    </w:p>
+    <w:p>
+      <w:pPr>
+        <w:widowControl/>
+        <w:jc w:val="left"/>
+        <w:rPr>
+          <w:rFonts w:ascii="黑体" w:eastAsia="黑体" w:hAnsi="黑体"/>
+          <w:sz w:val="28"/>
+        </w:rPr>
+      </w:pPr>
+      <w:r>
+        <w:rPr>
+          <w:rFonts w:ascii="宋体" w:eastAsia="宋体" w:hAnsi="宋体" w:hint="eastAsia"/>
+          <w:sz w:val="24"/>
+          <w:szCs w:val="24"/>
+        </w:rPr>
+        <w:t>目前较为成熟的直接体绘制算法有：</w:t>
+      </w:r>
+      <w:r>
+        <w:rPr>
+          <w:rFonts w:ascii="宋体" w:eastAsia="宋体" w:hAnsi="宋体" w:hint="eastAsia"/>
+          <w:sz w:val="24"/>
+          <w:szCs w:val="24"/>
+        </w:rPr>
+        <w:t>光线投射算法</w:t>
+      </w:r>
+      <w:r>
+        <w:rPr>
+          <w:rFonts w:ascii="宋体" w:eastAsia="宋体" w:hAnsi="宋体"/>
+          <w:sz w:val="24"/>
+          <w:szCs w:val="24"/>
+        </w:rPr>
+        <w:t>（</w:t>
+      </w:r>
+      <w:r>
+        <w:rPr>
+          <w:rFonts w:ascii="宋体" w:eastAsia="宋体" w:hAnsi="宋体"/>
+          <w:sz w:val="24"/>
+          <w:szCs w:val="24"/>
+        </w:rPr>
+        <w:t>ay-casting</w:t>
+      </w:r>
+      <w:r>
+        <w:rPr>
+          <w:rFonts w:ascii="宋体" w:eastAsia="宋体" w:hAnsi="宋体" w:hint="eastAsia"/>
+          <w:sz w:val="24"/>
+          <w:szCs w:val="24"/>
+        </w:rPr>
+        <w:t>）、</w:t>
+      </w:r>
+      <w:r>
+        <w:rPr>
+          <w:rFonts w:ascii="宋体" w:eastAsia="宋体" w:hAnsi="宋体"/>
+          <w:sz w:val="24"/>
+          <w:szCs w:val="24"/>
+        </w:rPr>
+        <w:t>抛雪球算法</w:t>
+      </w:r>
+      <w:r>
+        <w:rPr>
+          <w:rFonts w:ascii="宋体" w:eastAsia="宋体" w:hAnsi="宋体" w:hint="eastAsia"/>
+          <w:sz w:val="24"/>
+          <w:szCs w:val="24"/>
+        </w:rPr>
+        <w:t>（</w:t>
+      </w:r>
+      <w:r>
+        <w:rPr>
+          <w:rFonts w:ascii="宋体" w:eastAsia="宋体" w:hAnsi="宋体"/>
+          <w:sz w:val="24"/>
+          <w:szCs w:val="24"/>
+        </w:rPr>
+        <w:t>Splatting</w:t>
+      </w:r>
+      <w:r>
+        <w:rPr>
+          <w:rFonts w:ascii="宋体" w:eastAsia="宋体" w:hAnsi="宋体" w:hint="eastAsia"/>
+          <w:sz w:val="24"/>
+          <w:szCs w:val="24"/>
+        </w:rPr>
+        <w:t>）、</w:t>
+      </w:r>
+      <w:r>
+        <w:rPr>
+          <w:rFonts w:ascii="宋体" w:eastAsia="宋体" w:hAnsi="宋体"/>
+          <w:sz w:val="24"/>
+          <w:szCs w:val="24"/>
+        </w:rPr>
+        <w:t>错切-形变算法</w:t>
+      </w:r>
+      <w:r>
+        <w:rPr>
+          <w:rFonts w:ascii="宋体" w:eastAsia="宋体" w:hAnsi="宋体" w:hint="eastAsia"/>
+          <w:sz w:val="24"/>
+          <w:szCs w:val="24"/>
+        </w:rPr>
+        <w:t>（</w:t>
+      </w:r>
+      <w:r>
+        <w:rPr>
+          <w:rFonts w:ascii="宋体" w:eastAsia="宋体" w:hAnsi="宋体"/>
+          <w:sz w:val="24"/>
+          <w:szCs w:val="24"/>
+        </w:rPr>
+        <w:t>Shear-warp</w:t>
+      </w:r>
+      <w:r>
+        <w:rPr>
+          <w:rFonts w:ascii="宋体" w:eastAsia="宋体" w:hAnsi="宋体" w:hint="eastAsia"/>
+          <w:sz w:val="24"/>
+          <w:szCs w:val="24"/>
+        </w:rPr>
+        <w:t>）与3D纹理映射（3D</w:t>
+      </w:r>
+      <w:r>
+        <w:rPr>
+          <w:rFonts w:ascii="宋体" w:eastAsia="宋体" w:hAnsi="宋体"/>
+          <w:sz w:val="24"/>
+          <w:szCs w:val="24"/>
+        </w:rPr>
+        <w:t xml:space="preserve"> Texture Mapping</w:t>
+      </w:r>
+      <w:r>
+        <w:rPr>
+          <w:rFonts w:ascii="宋体" w:eastAsia="宋体" w:hAnsi="宋体" w:hint="eastAsia"/>
+          <w:sz w:val="24"/>
+          <w:szCs w:val="24"/>
+        </w:rPr>
+        <w:t>），其中绘制图品质最高的是</w:t>
+      </w:r>
+      <w:r>
+        <w:rPr>
+          <w:rFonts w:ascii="宋体" w:eastAsia="宋体" w:hAnsi="宋体" w:hint="eastAsia"/>
+          <w:sz w:val="24"/>
+          <w:szCs w:val="24"/>
+        </w:rPr>
+        <w:t>光线投射算法</w:t>
+      </w:r>
+      <w:r>
+        <w:rPr>
+          <w:rFonts w:ascii="宋体" w:eastAsia="宋体" w:hAnsi="宋体" w:hint="eastAsia"/>
+          <w:sz w:val="24"/>
+          <w:szCs w:val="24"/>
+          <w:vertAlign w:val="superscript"/>
+        </w:rPr>
+        <w:t>[</w:t>
+      </w:r>
+      <w:r>
+        <w:rPr>
+          <w:rFonts w:ascii="宋体" w:eastAsia="宋体" w:hAnsi="宋体"/>
+          <w:sz w:val="24"/>
+          <w:szCs w:val="24"/>
+          <w:vertAlign w:val="superscript"/>
+        </w:rPr>
+        <w:t>4]</w:t>
+      </w:r>
+      <w:r>
+        <w:rPr>
+          <w:rFonts w:ascii="宋体" w:eastAsia="宋体" w:hAnsi="宋体"/>
+          <w:sz w:val="24"/>
+          <w:szCs w:val="24"/>
+          <w:vertAlign w:val="superscript"/>
+        </w:rPr>
+        <w:t>[5]</w:t>
+      </w:r>
+      <w:r>
+        <w:rPr>
+          <w:rFonts w:ascii="宋体" w:eastAsia="宋体" w:hAnsi="宋体" w:hint="eastAsia"/>
+          <w:sz w:val="24"/>
+          <w:szCs w:val="24"/>
+        </w:rPr>
+        <w:t>。</w:t>
+      </w:r>
+      <w:r>
+        <w:rPr>
+          <w:rFonts w:ascii="宋体" w:eastAsia="宋体" w:hAnsi="宋体" w:hint="eastAsia"/>
+          <w:sz w:val="24"/>
+          <w:szCs w:val="24"/>
+        </w:rPr>
+        <w:t>光线投射算法是基于物理光线模型，把每个体素看作是可以发射、反射和吸收光线的粒子，依据体素的介质特征得到它们的颜色与透明度，并沿着视线观察方向积分，最后在绘制窗口形成具有半透明效果的图像</w:t>
+      </w:r>
+      <w:r>
+        <w:rPr>
+          <w:rFonts w:ascii="宋体" w:eastAsia="宋体" w:hAnsi="宋体" w:hint="eastAsia"/>
+          <w:sz w:val="24"/>
+          <w:szCs w:val="24"/>
+          <w:vertAlign w:val="superscript"/>
+        </w:rPr>
+        <w:t>[</w:t>
+      </w:r>
+      <w:r>
+        <w:rPr>
+          <w:rFonts w:ascii="宋体" w:eastAsia="宋体" w:hAnsi="宋体"/>
+          <w:sz w:val="24"/>
+          <w:szCs w:val="24"/>
+          <w:vertAlign w:val="superscript"/>
+        </w:rPr>
+        <w:t>5]</w:t>
+      </w:r>
+    </w:p>
+    <w:p>
+      <w:pPr>
+        <w:widowControl/>
+        <w:jc w:val="left"/>
+        <w:rPr>
+          <w:rFonts w:ascii="黑体" w:eastAsia="黑体" w:hAnsi="黑体"/>
+          <w:sz w:val="28"/>
+        </w:rPr>
+      </w:pPr>
+    </w:p>
+    <w:p>
+      <w:pPr>
+        <w:pStyle w:val="1"/>
+        <w:rPr>
+          <w:rFonts w:ascii="黑体" w:eastAsia="黑体" w:hAnsi="黑体"/>
+          <w:b w:val="0"/>
+          <w:sz w:val="28"/>
+          <w:szCs w:val="28"/>
+        </w:rPr>
+      </w:pPr>
+      <w:bookmarkStart w:id="24" w:name="_Toc8113802"/>
+      <w:r>
+        <w:rPr>
+          <w:rFonts w:ascii="黑体" w:eastAsia="黑体" w:hAnsi="黑体" w:hint="eastAsia"/>
+          <w:b w:val="0"/>
+          <w:sz w:val="28"/>
+          <w:szCs w:val="28"/>
+        </w:rPr>
         <w:t>参考文献：</w:t>
       </w:r>
+      <w:bookmarkEnd w:id="24"/>
     </w:p>
     <w:p>
       <w:pPr>
@@ -4219,13 +5051,7 @@
         <w:rPr>
           <w:rFonts w:ascii="Times New Roman" w:eastAsia="宋体" w:hAnsi="Times New Roman" w:cs="Times New Roman"/>
         </w:rPr>
-        <w:t xml:space="preserve">[9] </w:t>
-      </w:r>
-      <w:r>
-        <w:rPr>
-          <w:rFonts w:ascii="Times New Roman" w:eastAsia="宋体" w:hAnsi="Times New Roman" w:cs="Times New Roman"/>
-        </w:rPr>
-        <w:t>J. Marks et al., “Design Galleries: A General Approach to</w:t>
+        <w:t>[9] J. Marks et al., “Design Galleries: A General Approach to</w:t>
       </w:r>
       <w:r>
         <w:rPr>
@@ -4317,8 +5143,33 @@
     <w:p>
       <w:pPr>
         <w:rPr>
+          <w:rFonts w:ascii="Times New Roman" w:eastAsia="宋体" w:hAnsi="Times New Roman" w:cs="Times New Roman"/>
+        </w:rPr>
+      </w:pPr>
+      <w:r>
+        <w:rPr>
           <w:rFonts w:ascii="Times New Roman" w:eastAsia="宋体" w:hAnsi="Times New Roman" w:cs="Times New Roman" w:hint="eastAsia"/>
         </w:rPr>
+        <w:t>[</w:t>
+      </w:r>
+      <w:r>
+        <w:rPr>
+          <w:rFonts w:ascii="Times New Roman" w:eastAsia="宋体" w:hAnsi="Times New Roman" w:cs="Times New Roman"/>
+        </w:rPr>
+        <w:t xml:space="preserve">12] </w:t>
+      </w:r>
+      <w:r>
+        <w:rPr>
+          <w:rFonts w:ascii="Times New Roman" w:eastAsia="宋体" w:hAnsi="Times New Roman" w:cs="Times New Roman"/>
+        </w:rPr>
+        <w:t>Tzeng F Y, Ma K L. A cluster-space visual interface for arbitrary dimensional classification of volume data[C]//Proceedings of the Sixth Joint Eurographics-IEEE TCVG conference on Visualization. Eurographics Association, 2004: 17-24.</w:t>
+      </w:r>
+    </w:p>
+    <w:p>
+      <w:pPr>
+        <w:rPr>
+          <w:rFonts w:ascii="Times New Roman" w:eastAsia="宋体" w:hAnsi="Times New Roman" w:cs="Times New Roman"/>
+        </w:rPr>
       </w:pPr>
       <w:r>
         <w:rPr>
@@ -4330,13 +5181,53 @@
         <w:rPr>
           <w:rFonts w:ascii="Times New Roman" w:eastAsia="宋体" w:hAnsi="Times New Roman" w:cs="Times New Roman"/>
         </w:rPr>
-        <w:t xml:space="preserve">12] </w:t>
-      </w:r>
-      <w:r>
-        <w:rPr>
-          <w:rFonts w:ascii="Times New Roman" w:eastAsia="宋体" w:hAnsi="Times New Roman" w:cs="Times New Roman"/>
-        </w:rPr>
-        <w:t>Tzeng F Y, Ma K L. A cluster-space visual interface for arbitrary dimensional classification of volume data[C]//Proceedings of the Sixth Joint Eurographics-IEEE TCVG conference on Visualization. Eurographics Association, 2004: 17-24.</w:t>
+        <w:t xml:space="preserve">13] </w:t>
+      </w:r>
+      <w:r>
+        <w:rPr>
+          <w:rFonts w:ascii="Times New Roman" w:eastAsia="宋体" w:hAnsi="Times New Roman" w:cs="Times New Roman"/>
+        </w:rPr>
+        <w:t xml:space="preserve">Tzeng F Y, Lum E B, Ma K L. A novel interface for higher-dimensional classification of volume </w:t>
+      </w:r>
+      <w:bookmarkStart w:id="25" w:name="_GoBack"/>
+      <w:bookmarkEnd w:id="25"/>
+      <w:r>
+        <w:rPr>
+          <w:rFonts w:ascii="Times New Roman" w:eastAsia="宋体" w:hAnsi="Times New Roman" w:cs="Times New Roman"/>
+        </w:rPr>
+        <w:t xml:space="preserve">data[C]//Proceedings of the 14th IEEE Visualization 2003 (VIS'03). IEEE Computer Society, 2003: </w:t>
+      </w:r>
+      <w:r>
+        <w:rPr>
+          <w:rFonts w:ascii="Times New Roman" w:eastAsia="宋体" w:hAnsi="Times New Roman" w:cs="Times New Roman"/>
+        </w:rPr>
+        <w:lastRenderedPageBreak/>
+        <w:t>66.</w:t>
+      </w:r>
+    </w:p>
+    <w:p>
+      <w:pPr>
+        <w:rPr>
+          <w:rFonts w:ascii="Times New Roman" w:eastAsia="宋体" w:hAnsi="Times New Roman" w:cs="Times New Roman"/>
+        </w:rPr>
+      </w:pPr>
+      <w:r>
+        <w:rPr>
+          <w:rFonts w:ascii="Times New Roman" w:eastAsia="宋体" w:hAnsi="Times New Roman" w:cs="Times New Roman" w:hint="eastAsia"/>
+        </w:rPr>
+        <w:t>[</w:t>
+      </w:r>
+      <w:r>
+        <w:rPr>
+          <w:rFonts w:ascii="Times New Roman" w:eastAsia="宋体" w:hAnsi="Times New Roman" w:cs="Times New Roman"/>
+        </w:rPr>
+        <w:t xml:space="preserve">14] </w:t>
+      </w:r>
+      <w:r>
+        <w:rPr>
+          <w:rFonts w:ascii="Times New Roman" w:eastAsia="宋体" w:hAnsi="Times New Roman" w:cs="Times New Roman"/>
+        </w:rPr>
+        <w:t>Cheng H C, Cardone A, Jain S, et al. Deep-learning-assisted volume visualization[J]. IEEE transactions on visualization and computer graphics, 2019, 25(2): 1378-1391.</w:t>
       </w:r>
     </w:p>
     <w:sectPr>
@@ -5641,7 +6532,7 @@
 </file>
 
 <file path=customXml/itemProps1.xml><?xml version="1.0" encoding="utf-8"?>
-<ds:datastoreItem xmlns:ds="http://schemas.openxmlformats.org/officeDocument/2006/customXml" ds:itemID="{612198E6-303E-4235-8B18-ED0D86197A28}">
+<ds:datastoreItem xmlns:ds="http://schemas.openxmlformats.org/officeDocument/2006/customXml" ds:itemID="{91940AC0-BBAB-494D-9903-C001C23B2BA0}">
   <ds:schemaRefs>
     <ds:schemaRef ds:uri="http://schemas.openxmlformats.org/officeDocument/2006/bibliography"/>
   </ds:schemaRefs>

</xml_diff>